<commit_message>
Project V&S - Scope of Initial Release
</commit_message>
<xml_diff>
--- a/Documentation/MCSPROJ/Project Vision and Scope Document.docx
+++ b/Documentation/MCSPROJ/Project Vision and Scope Document.docx
@@ -118,13 +118,13 @@
       <w:pPr>
         <w:pStyle w:val="TOCEntry"/>
       </w:pPr>
-      <w:bookmarkStart w:id="0" w:name="_Toc416530762"/>
-      <w:bookmarkStart w:id="1" w:name="_Toc18551415"/>
+      <w:bookmarkStart w:id="0" w:name="_Toc18551415"/>
+      <w:bookmarkStart w:id="1" w:name="_Toc416530762"/>
       <w:r>
         <w:lastRenderedPageBreak/>
         <w:t>Table of Contents</w:t>
       </w:r>
-      <w:bookmarkEnd w:id="1"/>
+      <w:bookmarkEnd w:id="0"/>
     </w:p>
     <w:p>
       <w:pPr>
@@ -839,7 +839,7 @@
       <w:r>
         <w:t>Revision History</w:t>
       </w:r>
-      <w:bookmarkEnd w:id="0"/>
+      <w:bookmarkEnd w:id="1"/>
       <w:bookmarkEnd w:id="2"/>
     </w:p>
     <w:p>
@@ -879,12 +879,6 @@
         <w:gridCol w:w="1584"/>
       </w:tblGrid>
       <w:tr>
-        <w:tblPrEx>
-          <w:tblCellMar>
-            <w:top w:w="0" w:type="dxa"/>
-            <w:bottom w:w="0" w:type="dxa"/>
-          </w:tblCellMar>
-        </w:tblPrEx>
         <w:tc>
           <w:tcPr>
             <w:tcW w:w="2160" w:type="dxa"/>
@@ -979,12 +973,6 @@
         </w:tc>
       </w:tr>
       <w:tr>
-        <w:tblPrEx>
-          <w:tblCellMar>
-            <w:top w:w="0" w:type="dxa"/>
-            <w:bottom w:w="0" w:type="dxa"/>
-          </w:tblCellMar>
-        </w:tblPrEx>
         <w:tc>
           <w:tcPr>
             <w:tcW w:w="2160" w:type="dxa"/>
@@ -1039,12 +1027,6 @@
         </w:tc>
       </w:tr>
       <w:tr>
-        <w:tblPrEx>
-          <w:tblCellMar>
-            <w:top w:w="0" w:type="dxa"/>
-            <w:bottom w:w="0" w:type="dxa"/>
-          </w:tblCellMar>
-        </w:tblPrEx>
         <w:tc>
           <w:tcPr>
             <w:tcW w:w="2160" w:type="dxa"/>
@@ -1105,8 +1087,8 @@
           <w:sz w:val="32"/>
         </w:rPr>
         <w:sectPr>
-          <w:headerReference w:type="default" r:id="rId5"/>
-          <w:footerReference w:type="default" r:id="rId6"/>
+          <w:headerReference w:type="default" r:id="rId7"/>
+          <w:footerReference w:type="default" r:id="rId8"/>
           <w:pgSz w:w="12240" w:h="15840" w:code="1"/>
           <w:pgMar w:top="1440" w:right="1800" w:bottom="1440" w:left="1800" w:header="720" w:footer="720" w:gutter="0"/>
           <w:pgNumType w:fmt="lowerRoman"/>
@@ -1660,13 +1642,7 @@
         <w:jc w:val="both"/>
       </w:pPr>
       <w:r>
-        <w:t xml:space="preserve">With the introduction of the new system, better and improved security features must be placed on the system so that it wouldn’t be vulnerable to different kinds of attacks once it is deployed. The system will contain different information of the customers and </w:t>
-      </w:r>
-      <w:r>
-        <w:t>employees;</w:t>
-      </w:r>
-      <w:r>
-        <w:t xml:space="preserve"> it would be dangerous if these pieces of information are accessed easily.</w:t>
+        <w:t>With the introduction of the new system, better and improved security features must be placed on the system so that it wouldn’t be vulnerable to different kinds of attacks once it is deployed. The system will contain different information of the customers and employees; it would be dangerous if these pieces of information are accessed easily.</w:t>
       </w:r>
     </w:p>
     <w:p>
@@ -1690,21 +1666,19 @@
         <w:ind w:firstLine="576"/>
         <w:jc w:val="both"/>
       </w:pPr>
-      <w:bookmarkStart w:id="10" w:name="_GoBack"/>
+      <w:r>
+        <w:t>The new system will increase the efficiency of managing the resort by implementing a system that will record the transactions that the customers will be making, may it be in amenities or extra services. It will also improve the relationship of the management and the customer since it would be easier to communicate with the customer service, the customers may call or simply go to the website and send a mail to the customer service.</w:t>
+      </w:r>
+    </w:p>
+    <w:p>
+      <w:pPr>
+        <w:pStyle w:val="Heading2"/>
+      </w:pPr>
+      <w:bookmarkStart w:id="10" w:name="_Toc18551424"/>
+      <w:r>
+        <w:t>Vision Statement</w:t>
+      </w:r>
       <w:bookmarkEnd w:id="10"/>
-      <w:r>
-        <w:t>The new system will increase the efficiency of managing the resort by implementing a system that will record the transactions that the customers will be making, may it be in amenities or extra services. It will also improve the relationship of the management and the customer since it would be easier to communicate with the customer service, the customers may call or simply go to the website and send a mail to the customer service.</w:t>
-      </w:r>
-    </w:p>
-    <w:p>
-      <w:pPr>
-        <w:pStyle w:val="Heading2"/>
-      </w:pPr>
-      <w:bookmarkStart w:id="11" w:name="_Toc18551424"/>
-      <w:r>
-        <w:t>Vision Statement</w:t>
-      </w:r>
-      <w:bookmarkEnd w:id="11"/>
     </w:p>
     <w:p>
       <w:pPr>
@@ -1731,11 +1705,11 @@
       <w:pPr>
         <w:pStyle w:val="Heading2"/>
       </w:pPr>
-      <w:bookmarkStart w:id="12" w:name="_Toc18551425"/>
+      <w:bookmarkStart w:id="11" w:name="_Toc18551425"/>
       <w:r>
         <w:t>Major Features</w:t>
       </w:r>
-      <w:bookmarkEnd w:id="12"/>
+      <w:bookmarkEnd w:id="11"/>
     </w:p>
     <w:p>
       <w:pPr>
@@ -1906,11 +1880,11 @@
       <w:pPr>
         <w:pStyle w:val="Heading2"/>
       </w:pPr>
-      <w:bookmarkStart w:id="13" w:name="_Toc18551426"/>
+      <w:bookmarkStart w:id="12" w:name="_Toc18551426"/>
       <w:r>
         <w:t>Assumptions and Dependencies</w:t>
       </w:r>
-      <w:bookmarkEnd w:id="13"/>
+      <w:bookmarkEnd w:id="12"/>
     </w:p>
     <w:p>
       <w:pPr>
@@ -2075,11 +2049,11 @@
       <w:pPr>
         <w:pStyle w:val="Heading1"/>
       </w:pPr>
-      <w:bookmarkStart w:id="14" w:name="_Toc18551427"/>
+      <w:bookmarkStart w:id="13" w:name="_Toc18551427"/>
       <w:r>
         <w:t>Scope and Limitations</w:t>
       </w:r>
-      <w:bookmarkEnd w:id="14"/>
+      <w:bookmarkEnd w:id="13"/>
     </w:p>
     <w:p>
       <w:pPr>
@@ -2092,7 +2066,7 @@
           <w:szCs w:val="22"/>
         </w:rPr>
       </w:pPr>
-      <w:bookmarkStart w:id="15" w:name="_Toc18551428"/>
+      <w:bookmarkStart w:id="14" w:name="_Toc18551428"/>
       <w:r>
         <w:rPr>
           <w:rFonts w:ascii="Arial" w:hAnsi="Arial" w:cs="Arial"/>
@@ -2174,14 +2148,21 @@
       <w:r>
         <w:t>Scope of Initial Release</w:t>
       </w:r>
+      <w:bookmarkEnd w:id="14"/>
+    </w:p>
+    <w:p>
+      <w:pPr>
+        <w:pStyle w:val="BodyText"/>
+        <w:ind w:firstLine="576"/>
+        <w:jc w:val="both"/>
+      </w:pPr>
+      <w:bookmarkStart w:id="15" w:name="_GoBack"/>
       <w:bookmarkEnd w:id="15"/>
-    </w:p>
-    <w:p>
-      <w:pPr>
-        <w:pStyle w:val="BodyText"/>
-      </w:pPr>
-      <w:r>
-        <w:t>&lt;Describe the intended major features that will be included in the initial release of the product. Consider the benefits the product is intended to bring to the various customer communities, and generally describe the product features and quality characteristics that will enable it to provide those benefits. Avoid the temptation to include every possible feature that any potential customer category might conceivably want some day. Focus on those features and product characteristics that will provide the most value, at the most acceptable development cost, to the broadest community.&gt;</w:t>
+      <w:r>
+        <w:t xml:space="preserve">The initial release of the system will include the online reservation form, database to process and store reservation </w:t>
+      </w:r>
+      <w:r>
+        <w:t>information. Installation, configuration, and configuration and support documentation will be included with the initial release.</w:t>
       </w:r>
     </w:p>
     <w:p>
@@ -2404,12 +2385,6 @@
         <w:gridCol w:w="1710"/>
       </w:tblGrid>
       <w:tr>
-        <w:tblPrEx>
-          <w:tblCellMar>
-            <w:top w:w="0" w:type="dxa"/>
-            <w:bottom w:w="0" w:type="dxa"/>
-          </w:tblCellMar>
-        </w:tblPrEx>
         <w:tc>
           <w:tcPr>
             <w:tcW w:w="1548" w:type="dxa"/>
@@ -2546,12 +2521,6 @@
         </w:tc>
       </w:tr>
       <w:tr>
-        <w:tblPrEx>
-          <w:tblCellMar>
-            <w:top w:w="0" w:type="dxa"/>
-            <w:bottom w:w="0" w:type="dxa"/>
-          </w:tblCellMar>
-        </w:tblPrEx>
         <w:tc>
           <w:tcPr>
             <w:tcW w:w="1548" w:type="dxa"/>
@@ -2652,12 +2621,6 @@
         </w:tc>
       </w:tr>
       <w:tr>
-        <w:tblPrEx>
-          <w:tblCellMar>
-            <w:top w:w="0" w:type="dxa"/>
-            <w:bottom w:w="0" w:type="dxa"/>
-          </w:tblCellMar>
-        </w:tblPrEx>
         <w:tc>
           <w:tcPr>
             <w:tcW w:w="1548" w:type="dxa"/>
@@ -2725,12 +2688,6 @@
         </w:tc>
       </w:tr>
       <w:tr>
-        <w:tblPrEx>
-          <w:tblCellMar>
-            <w:top w:w="0" w:type="dxa"/>
-            <w:bottom w:w="0" w:type="dxa"/>
-          </w:tblCellMar>
-        </w:tblPrEx>
         <w:tc>
           <w:tcPr>
             <w:tcW w:w="1548" w:type="dxa"/>
@@ -2888,12 +2845,6 @@
         <w:gridCol w:w="2898"/>
       </w:tblGrid>
       <w:tr>
-        <w:tblPrEx>
-          <w:tblCellMar>
-            <w:top w:w="0" w:type="dxa"/>
-            <w:bottom w:w="0" w:type="dxa"/>
-          </w:tblCellMar>
-        </w:tblPrEx>
         <w:tc>
           <w:tcPr>
             <w:tcW w:w="2088" w:type="dxa"/>
@@ -3021,12 +2972,6 @@
         </w:tc>
       </w:tr>
       <w:tr>
-        <w:tblPrEx>
-          <w:tblCellMar>
-            <w:top w:w="0" w:type="dxa"/>
-            <w:bottom w:w="0" w:type="dxa"/>
-          </w:tblCellMar>
-        </w:tblPrEx>
         <w:tc>
           <w:tcPr>
             <w:tcW w:w="2088" w:type="dxa"/>
@@ -3095,12 +3040,6 @@
         </w:tc>
       </w:tr>
       <w:tr>
-        <w:tblPrEx>
-          <w:tblCellMar>
-            <w:top w:w="0" w:type="dxa"/>
-            <w:bottom w:w="0" w:type="dxa"/>
-          </w:tblCellMar>
-        </w:tblPrEx>
         <w:tc>
           <w:tcPr>
             <w:tcW w:w="2088" w:type="dxa"/>
@@ -3157,12 +3096,6 @@
         </w:tc>
       </w:tr>
       <w:tr>
-        <w:tblPrEx>
-          <w:tblCellMar>
-            <w:top w:w="0" w:type="dxa"/>
-            <w:bottom w:w="0" w:type="dxa"/>
-          </w:tblCellMar>
-        </w:tblPrEx>
         <w:tc>
           <w:tcPr>
             <w:tcW w:w="2088" w:type="dxa"/>
@@ -3219,12 +3152,6 @@
         </w:tc>
       </w:tr>
       <w:tr>
-        <w:tblPrEx>
-          <w:tblCellMar>
-            <w:top w:w="0" w:type="dxa"/>
-            <w:bottom w:w="0" w:type="dxa"/>
-          </w:tblCellMar>
-        </w:tblPrEx>
         <w:tc>
           <w:tcPr>
             <w:tcW w:w="2088" w:type="dxa"/>
@@ -3281,12 +3208,6 @@
         </w:tc>
       </w:tr>
       <w:tr>
-        <w:tblPrEx>
-          <w:tblCellMar>
-            <w:top w:w="0" w:type="dxa"/>
-            <w:bottom w:w="0" w:type="dxa"/>
-          </w:tblCellMar>
-        </w:tblPrEx>
         <w:tc>
           <w:tcPr>
             <w:tcW w:w="2088" w:type="dxa"/>
@@ -3366,13 +3287,7 @@
         <w:pStyle w:val="BodyText"/>
       </w:pPr>
       <w:r>
-        <w:t>&lt;Describe the environment in which the system will be used and define the major availability, rel</w:t>
-      </w:r>
-      <w:r>
-        <w:t>i</w:t>
-      </w:r>
-      <w:r>
-        <w:t>ability, performance, and integrity requirements. This information will significantly influence the definition of the system’s architecture. Consider questions such as:</w:t>
+        <w:t>&lt;Describe the environment in which the system will be used and define the major availability, reliability, performance, and integrity requirements. This information will significantly influence the definition of the system’s architecture. Consider questions such as:</w:t>
       </w:r>
     </w:p>
     <w:p>
@@ -3428,19 +3343,7 @@
         <w:rPr>
           <w:i/>
         </w:rPr>
-        <w:t>Are specific maximum response times known for accessing data that might be stored r</w:t>
-      </w:r>
-      <w:r>
-        <w:rPr>
-          <w:i/>
-        </w:rPr>
-        <w:t>e</w:t>
-      </w:r>
-      <w:r>
-        <w:rPr>
-          <w:i/>
-        </w:rPr>
-        <w:t>motely?</w:t>
+        <w:t>Are specific maximum response times known for accessing data that might be stored remotely?</w:t>
       </w:r>
     </w:p>
     <w:p>
@@ -3454,19 +3357,7 @@
         <w:rPr>
           <w:i/>
         </w:rPr>
-        <w:t>Can the users tolerate service interruptions or is continuous access to the system critical for the o</w:t>
-      </w:r>
-      <w:r>
-        <w:rPr>
-          <w:i/>
-        </w:rPr>
-        <w:t>p</w:t>
-      </w:r>
-      <w:r>
-        <w:rPr>
-          <w:i/>
-        </w:rPr>
-        <w:t>eration of their business?</w:t>
+        <w:t>Can the users tolerate service interruptions or is continuous access to the system critical for the operation of their business?</w:t>
       </w:r>
     </w:p>
     <w:p>
@@ -3502,6 +3393,31 @@
 </w:document>
 </file>
 
+<file path=word/endnotes.xml><?xml version="1.0" encoding="utf-8"?>
+<w:endnotes xmlns:wpc="http://schemas.microsoft.com/office/word/2010/wordprocessingCanvas" xmlns:cx="http://schemas.microsoft.com/office/drawing/2014/chartex" xmlns:cx1="http://schemas.microsoft.com/office/drawing/2015/9/8/chartex" xmlns:cx2="http://schemas.microsoft.com/office/drawing/2015/10/21/chartex" xmlns:mc="http://schemas.openxmlformats.org/markup-compatibility/2006" xmlns:o="urn:schemas-microsoft-com:office:office" xmlns:r="http://schemas.openxmlformats.org/officeDocument/2006/relationships" xmlns:m="http://schemas.openxmlformats.org/officeDocument/2006/math" xmlns:v="urn:schemas-microsoft-com:vml" xmlns:wp14="http://schemas.microsoft.com/office/word/2010/wordprocessingDrawing" xmlns:wp="http://schemas.openxmlformats.org/drawingml/2006/wordprocessingDrawing" xmlns:w10="urn:schemas-microsoft-com:office:word" xmlns:w="http://schemas.openxmlformats.org/wordprocessingml/2006/main" xmlns:w14="http://schemas.microsoft.com/office/word/2010/wordml" xmlns:w15="http://schemas.microsoft.com/office/word/2012/wordml" xmlns:w16se="http://schemas.microsoft.com/office/word/2015/wordml/symex" xmlns:wpg="http://schemas.microsoft.com/office/word/2010/wordprocessingGroup" xmlns:wpi="http://schemas.microsoft.com/office/word/2010/wordprocessingInk" xmlns:wne="http://schemas.microsoft.com/office/word/2006/wordml" xmlns:wps="http://schemas.microsoft.com/office/word/2010/wordprocessingShape" mc:Ignorable="w14 w15 w16se wp14">
+  <w:endnote w:type="separator" w:id="-1">
+    <w:p>
+      <w:pPr>
+        <w:spacing w:line="240" w:lineRule="auto"/>
+      </w:pPr>
+      <w:r>
+        <w:separator/>
+      </w:r>
+    </w:p>
+  </w:endnote>
+  <w:endnote w:type="continuationSeparator" w:id="0">
+    <w:p>
+      <w:pPr>
+        <w:spacing w:line="240" w:lineRule="auto"/>
+      </w:pPr>
+      <w:r>
+        <w:continuationSeparator/>
+      </w:r>
+    </w:p>
+  </w:endnote>
+</w:endnotes>
+</file>
+
 <file path=word/footer1.xml><?xml version="1.0" encoding="utf-8"?>
 <w:ftr xmlns:wpc="http://schemas.microsoft.com/office/word/2010/wordprocessingCanvas" xmlns:cx="http://schemas.microsoft.com/office/drawing/2014/chartex" xmlns:cx1="http://schemas.microsoft.com/office/drawing/2015/9/8/chartex" xmlns:cx2="http://schemas.microsoft.com/office/drawing/2015/10/21/chartex" xmlns:mc="http://schemas.openxmlformats.org/markup-compatibility/2006" xmlns:o="urn:schemas-microsoft-com:office:office" xmlns:r="http://schemas.openxmlformats.org/officeDocument/2006/relationships" xmlns:m="http://schemas.openxmlformats.org/officeDocument/2006/math" xmlns:v="urn:schemas-microsoft-com:vml" xmlns:wp14="http://schemas.microsoft.com/office/word/2010/wordprocessingDrawing" xmlns:wp="http://schemas.openxmlformats.org/drawingml/2006/wordprocessingDrawing" xmlns:w10="urn:schemas-microsoft-com:office:word" xmlns:w="http://schemas.openxmlformats.org/wordprocessingml/2006/main" xmlns:w14="http://schemas.microsoft.com/office/word/2010/wordml" xmlns:w15="http://schemas.microsoft.com/office/word/2012/wordml" xmlns:w16se="http://schemas.microsoft.com/office/word/2015/wordml/symex" xmlns:wpg="http://schemas.microsoft.com/office/word/2010/wordprocessingGroup" xmlns:wpi="http://schemas.microsoft.com/office/word/2010/wordprocessingInk" xmlns:wne="http://schemas.microsoft.com/office/word/2006/wordml" xmlns:wps="http://schemas.microsoft.com/office/word/2010/wordprocessingShape" mc:Ignorable="w14 w15 w16se wp14">
   <w:p>
@@ -3510,6 +3426,31 @@
     </w:pPr>
   </w:p>
 </w:ftr>
+</file>
+
+<file path=word/footnotes.xml><?xml version="1.0" encoding="utf-8"?>
+<w:footnotes xmlns:wpc="http://schemas.microsoft.com/office/word/2010/wordprocessingCanvas" xmlns:cx="http://schemas.microsoft.com/office/drawing/2014/chartex" xmlns:cx1="http://schemas.microsoft.com/office/drawing/2015/9/8/chartex" xmlns:cx2="http://schemas.microsoft.com/office/drawing/2015/10/21/chartex" xmlns:mc="http://schemas.openxmlformats.org/markup-compatibility/2006" xmlns:o="urn:schemas-microsoft-com:office:office" xmlns:r="http://schemas.openxmlformats.org/officeDocument/2006/relationships" xmlns:m="http://schemas.openxmlformats.org/officeDocument/2006/math" xmlns:v="urn:schemas-microsoft-com:vml" xmlns:wp14="http://schemas.microsoft.com/office/word/2010/wordprocessingDrawing" xmlns:wp="http://schemas.openxmlformats.org/drawingml/2006/wordprocessingDrawing" xmlns:w10="urn:schemas-microsoft-com:office:word" xmlns:w="http://schemas.openxmlformats.org/wordprocessingml/2006/main" xmlns:w14="http://schemas.microsoft.com/office/word/2010/wordml" xmlns:w15="http://schemas.microsoft.com/office/word/2012/wordml" xmlns:w16se="http://schemas.microsoft.com/office/word/2015/wordml/symex" xmlns:wpg="http://schemas.microsoft.com/office/word/2010/wordprocessingGroup" xmlns:wpi="http://schemas.microsoft.com/office/word/2010/wordprocessingInk" xmlns:wne="http://schemas.microsoft.com/office/word/2006/wordml" xmlns:wps="http://schemas.microsoft.com/office/word/2010/wordprocessingShape" mc:Ignorable="w14 w15 w16se wp14">
+  <w:footnote w:type="separator" w:id="-1">
+    <w:p>
+      <w:pPr>
+        <w:spacing w:line="240" w:lineRule="auto"/>
+      </w:pPr>
+      <w:r>
+        <w:separator/>
+      </w:r>
+    </w:p>
+  </w:footnote>
+  <w:footnote w:type="continuationSeparator" w:id="0">
+    <w:p>
+      <w:pPr>
+        <w:spacing w:line="240" w:lineRule="auto"/>
+      </w:pPr>
+      <w:r>
+        <w:continuationSeparator/>
+      </w:r>
+    </w:p>
+  </w:footnote>
+</w:footnotes>
 </file>
 
 <file path=word/header1.xml><?xml version="1.0" encoding="utf-8"?>
@@ -3523,10 +3464,7 @@
       </w:tabs>
     </w:pPr>
     <w:r>
-      <w:t>V</w:t>
-    </w:r>
-    <w:r>
-      <w:t>ision and Scope for Resort Reservation System</w:t>
+      <w:t>Vision and Scope for Resort Reservation System</w:t>
     </w:r>
     <w:r>
       <w:tab/>
@@ -3548,7 +3486,7 @@
       <w:rPr>
         <w:noProof/>
       </w:rPr>
-      <w:t>3</w:t>
+      <w:t>4</w:t>
     </w:r>
     <w:r>
       <w:fldChar w:fldCharType="end"/>
@@ -4669,6 +4607,7 @@
     <w:lsdException w:name="HTML Sample" w:semiHidden="1" w:unhideWhenUsed="1"/>
     <w:lsdException w:name="HTML Typewriter" w:semiHidden="1" w:unhideWhenUsed="1"/>
     <w:lsdException w:name="HTML Variable" w:semiHidden="1" w:unhideWhenUsed="1"/>
+    <w:lsdException w:name="Normal Table" w:semiHidden="1" w:unhideWhenUsed="1"/>
     <w:lsdException w:name="annotation subject" w:semiHidden="1" w:unhideWhenUsed="1"/>
     <w:lsdException w:name="No List" w:semiHidden="1" w:unhideWhenUsed="1"/>
     <w:lsdException w:name="Outline List 1" w:semiHidden="1" w:unhideWhenUsed="1"/>
@@ -4715,8 +4654,10 @@
     <w:lsdException w:name="Table Subtle 2" w:semiHidden="1" w:unhideWhenUsed="1"/>
     <w:lsdException w:name="Table Web 1" w:semiHidden="1" w:unhideWhenUsed="1"/>
     <w:lsdException w:name="Table Web 2" w:semiHidden="1" w:unhideWhenUsed="1"/>
+    <w:lsdException w:name="Table Web 3" w:semiHidden="1" w:unhideWhenUsed="1"/>
     <w:lsdException w:name="Balloon Text" w:semiHidden="1" w:unhideWhenUsed="1"/>
     <w:lsdException w:name="Table Grid" w:uiPriority="39"/>
+    <w:lsdException w:name="Table Theme" w:semiHidden="1" w:unhideWhenUsed="1"/>
     <w:lsdException w:name="Placeholder Text" w:semiHidden="1"/>
     <w:lsdException w:name="No Spacing" w:uiPriority="1" w:qFormat="1"/>
     <w:lsdException w:name="Light Shading" w:uiPriority="60"/>

</xml_diff>

<commit_message>
Project V&S - updated and edited
</commit_message>
<xml_diff>
--- a/Documentation/MCSPROJ/Project Vision and Scope Document.docx
+++ b/Documentation/MCSPROJ/Project Vision and Scope Document.docx
@@ -1112,34 +1112,73 @@
         <w:jc w:val="both"/>
         <w:rPr>
           <w:rFonts w:ascii="Arial" w:hAnsi="Arial" w:cs="Arial"/>
-          <w:i/>
-          <w:sz w:val="22"/>
-          <w:szCs w:val="22"/>
-        </w:rPr>
-      </w:pPr>
-      <w:r>
-        <w:rPr>
-          <w:rFonts w:ascii="Arial" w:hAnsi="Arial" w:cs="Arial"/>
-          <w:i/>
-          <w:sz w:val="22"/>
-          <w:szCs w:val="22"/>
-        </w:rPr>
-        <w:t xml:space="preserve">The Calimboracay is yet to be built by our client. With further study about the client, the developers found out that the client wanted to have a reservation system for his resort. He requested the developers to create one for him. He also proposed a process for the system where customers would input their information and these information will be recorded in the database of the company, and only the client and management has the access to it. Because of that, the developers accepted his request and determined to create a website for a </w:t>
-      </w:r>
-      <w:r>
-        <w:rPr>
-          <w:rFonts w:ascii="Arial" w:hAnsi="Arial" w:cs="Arial"/>
-          <w:i/>
+          <w:sz w:val="22"/>
+          <w:szCs w:val="22"/>
+        </w:rPr>
+      </w:pPr>
+      <w:r>
+        <w:rPr>
+          <w:rFonts w:ascii="Arial" w:hAnsi="Arial" w:cs="Arial"/>
+          <w:sz w:val="22"/>
+          <w:szCs w:val="22"/>
+        </w:rPr>
+        <w:t>A resort, which is yet to be named,</w:t>
+      </w:r>
+      <w:r>
+        <w:rPr>
+          <w:rFonts w:ascii="Arial" w:hAnsi="Arial" w:cs="Arial"/>
+          <w:sz w:val="22"/>
+          <w:szCs w:val="22"/>
+        </w:rPr>
+        <w:t xml:space="preserve"> is yet to be built by our client. With further study about the client, the developers found out that the client wanted to have a reservation system for his resort. He requested the developers to create one for him. He also proposed a process for the system where customers would input their information and </w:t>
+      </w:r>
+      <w:r>
+        <w:rPr>
+          <w:rFonts w:ascii="Arial" w:hAnsi="Arial" w:cs="Arial"/>
           <w:noProof/>
           <w:sz w:val="22"/>
           <w:szCs w:val="22"/>
         </w:rPr>
+        <w:t>th</w:t>
+      </w:r>
+      <w:r>
+        <w:rPr>
+          <w:rFonts w:ascii="Arial" w:hAnsi="Arial" w:cs="Arial"/>
+          <w:noProof/>
+          <w:sz w:val="22"/>
+          <w:szCs w:val="22"/>
+        </w:rPr>
+        <w:t>is</w:t>
+      </w:r>
+      <w:r>
+        <w:rPr>
+          <w:rFonts w:ascii="Arial" w:hAnsi="Arial" w:cs="Arial"/>
+          <w:noProof/>
+          <w:sz w:val="22"/>
+          <w:szCs w:val="22"/>
+        </w:rPr>
+        <w:t xml:space="preserve"> information</w:t>
+      </w:r>
+      <w:r>
+        <w:rPr>
+          <w:rFonts w:ascii="Arial" w:hAnsi="Arial" w:cs="Arial"/>
+          <w:sz w:val="22"/>
+          <w:szCs w:val="22"/>
+        </w:rPr>
+        <w:t xml:space="preserve"> will be recorded in the database of the company, and only the client and management has the access to it. Because of that, the developers accepted his request and determined to create a website for a </w:t>
+      </w:r>
+      <w:r>
+        <w:rPr>
+          <w:rFonts w:ascii="Arial" w:hAnsi="Arial" w:cs="Arial"/>
+          <w:noProof/>
+          <w:sz w:val="22"/>
+          <w:szCs w:val="22"/>
+        </w:rPr>
         <w:t>reservation</w:t>
       </w:r>
       <w:r>
         <w:rPr>
           <w:rFonts w:ascii="Arial" w:hAnsi="Arial" w:cs="Arial"/>
-          <w:i/>
           <w:sz w:val="22"/>
           <w:szCs w:val="22"/>
         </w:rPr>
@@ -1148,7 +1187,6 @@
       <w:r>
         <w:rPr>
           <w:rFonts w:ascii="Arial" w:hAnsi="Arial" w:cs="Arial"/>
-          <w:i/>
           <w:noProof/>
           <w:sz w:val="22"/>
           <w:szCs w:val="22"/>
@@ -1158,7 +1196,6 @@
       <w:r>
         <w:rPr>
           <w:rFonts w:ascii="Arial" w:hAnsi="Arial" w:cs="Arial"/>
-          <w:i/>
           <w:sz w:val="22"/>
           <w:szCs w:val="22"/>
         </w:rPr>
@@ -1180,32 +1217,40 @@
         <w:pStyle w:val="BodyText"/>
         <w:ind w:firstLine="576"/>
         <w:jc w:val="both"/>
-      </w:pPr>
-      <w:r>
+        <w:rPr>
+          <w:i w:val="0"/>
+        </w:rPr>
+      </w:pPr>
+      <w:r>
+        <w:rPr>
+          <w:i w:val="0"/>
+        </w:rPr>
         <w:t xml:space="preserve">The project’s initial functionality, as the client has suggested, is a way for the client to track the progress or transactions that </w:t>
       </w:r>
       <w:r>
         <w:rPr>
+          <w:i w:val="0"/>
           <w:noProof/>
         </w:rPr>
         <w:t>are</w:t>
       </w:r>
       <w:r>
+        <w:rPr>
+          <w:i w:val="0"/>
+        </w:rPr>
         <w:t xml:space="preserve"> happening in the resort wherever the client may be. The resort will be built in a place in Samar, so it would be far, thus the client </w:t>
       </w:r>
       <w:r>
         <w:rPr>
+          <w:i w:val="0"/>
           <w:noProof/>
         </w:rPr>
-        <w:t>want</w:t>
-      </w:r>
-      <w:r>
-        <w:rPr>
-          <w:noProof/>
-        </w:rPr>
-        <w:t>s</w:t>
-      </w:r>
-      <w:r>
+        <w:t>wants</w:t>
+      </w:r>
+      <w:r>
+        <w:rPr>
+          <w:i w:val="0"/>
+        </w:rPr>
         <w:t xml:space="preserve"> to keep track or monitor the resort. As time goes by, and the project is being thought out, the developers also thought that it would be beneficial for both the management and customers if an online reservation system would also be created, along with it is a website showcasing the resort and its facilities. The project aims to make managing and monitoring easier in the resort.</w:t>
       </w:r>
     </w:p>
@@ -1242,15 +1287,13 @@
         <w:ind w:firstLine="576"/>
         <w:rPr>
           <w:rFonts w:ascii="Arial" w:hAnsi="Arial" w:cs="Arial"/>
-          <w:i/>
-          <w:sz w:val="22"/>
-          <w:szCs w:val="22"/>
-        </w:rPr>
-      </w:pPr>
-      <w:r>
-        <w:rPr>
-          <w:rFonts w:ascii="Arial" w:hAnsi="Arial" w:cs="Arial"/>
-          <w:i/>
+          <w:sz w:val="22"/>
+          <w:szCs w:val="22"/>
+        </w:rPr>
+      </w:pPr>
+      <w:r>
+        <w:rPr>
+          <w:rFonts w:ascii="Arial" w:hAnsi="Arial" w:cs="Arial"/>
           <w:sz w:val="22"/>
           <w:szCs w:val="22"/>
         </w:rPr>
@@ -1265,42 +1308,21 @@
         </w:numPr>
         <w:rPr>
           <w:rFonts w:ascii="Arial" w:hAnsi="Arial" w:cs="Arial"/>
-          <w:i/>
-          <w:sz w:val="22"/>
-          <w:szCs w:val="22"/>
-        </w:rPr>
-      </w:pPr>
-      <w:r>
-        <w:rPr>
-          <w:rFonts w:ascii="Arial" w:hAnsi="Arial" w:cs="Arial"/>
-          <w:i/>
-          <w:sz w:val="22"/>
-          <w:szCs w:val="22"/>
-        </w:rPr>
-        <w:t>To ease the problem in allowing the cl</w:t>
-      </w:r>
-      <w:r>
-        <w:rPr>
-          <w:rFonts w:ascii="Arial" w:hAnsi="Arial" w:cs="Arial"/>
-          <w:i/>
-          <w:sz w:val="22"/>
-          <w:szCs w:val="22"/>
-        </w:rPr>
-        <w:t>ient to track every transaction</w:t>
-      </w:r>
-      <w:r>
-        <w:rPr>
-          <w:rFonts w:ascii="Arial" w:hAnsi="Arial" w:cs="Arial"/>
-          <w:i/>
-          <w:sz w:val="22"/>
-          <w:szCs w:val="22"/>
-        </w:rPr>
-        <w:t xml:space="preserve"> or </w:t>
-      </w:r>
-      <w:r>
-        <w:rPr>
-          <w:rFonts w:ascii="Arial" w:hAnsi="Arial" w:cs="Arial"/>
-          <w:i/>
+          <w:sz w:val="22"/>
+          <w:szCs w:val="22"/>
+        </w:rPr>
+      </w:pPr>
+      <w:r>
+        <w:rPr>
+          <w:rFonts w:ascii="Arial" w:hAnsi="Arial" w:cs="Arial"/>
+          <w:sz w:val="22"/>
+          <w:szCs w:val="22"/>
+        </w:rPr>
+        <w:t xml:space="preserve">To ease the problem in allowing the client to track every transaction or </w:t>
+      </w:r>
+      <w:r>
+        <w:rPr>
+          <w:rFonts w:ascii="Arial" w:hAnsi="Arial" w:cs="Arial"/>
           <w:noProof/>
           <w:sz w:val="22"/>
           <w:szCs w:val="22"/>
@@ -1310,7 +1332,6 @@
       <w:r>
         <w:rPr>
           <w:rFonts w:ascii="Arial" w:hAnsi="Arial" w:cs="Arial"/>
-          <w:i/>
           <w:sz w:val="22"/>
           <w:szCs w:val="22"/>
         </w:rPr>
@@ -1325,15 +1346,13 @@
         </w:numPr>
         <w:rPr>
           <w:rFonts w:ascii="Arial" w:hAnsi="Arial" w:cs="Arial"/>
-          <w:i/>
-          <w:sz w:val="22"/>
-          <w:szCs w:val="22"/>
-        </w:rPr>
-      </w:pPr>
-      <w:r>
-        <w:rPr>
-          <w:rFonts w:ascii="Arial" w:hAnsi="Arial" w:cs="Arial"/>
-          <w:i/>
+          <w:sz w:val="22"/>
+          <w:szCs w:val="22"/>
+        </w:rPr>
+      </w:pPr>
+      <w:r>
+        <w:rPr>
+          <w:rFonts w:ascii="Arial" w:hAnsi="Arial" w:cs="Arial"/>
           <w:sz w:val="22"/>
           <w:szCs w:val="22"/>
         </w:rPr>
@@ -1348,15 +1367,13 @@
         </w:numPr>
         <w:rPr>
           <w:rFonts w:ascii="Arial" w:hAnsi="Arial" w:cs="Arial"/>
-          <w:i/>
-          <w:sz w:val="22"/>
-          <w:szCs w:val="22"/>
-        </w:rPr>
-      </w:pPr>
-      <w:r>
-        <w:rPr>
-          <w:rFonts w:ascii="Arial" w:hAnsi="Arial" w:cs="Arial"/>
-          <w:i/>
+          <w:sz w:val="22"/>
+          <w:szCs w:val="22"/>
+        </w:rPr>
+      </w:pPr>
+      <w:r>
+        <w:rPr>
+          <w:rFonts w:ascii="Arial" w:hAnsi="Arial" w:cs="Arial"/>
           <w:sz w:val="22"/>
           <w:szCs w:val="22"/>
         </w:rPr>
@@ -1371,15 +1388,13 @@
         </w:numPr>
         <w:rPr>
           <w:rFonts w:ascii="Arial" w:hAnsi="Arial" w:cs="Arial"/>
-          <w:i/>
-          <w:sz w:val="22"/>
-          <w:szCs w:val="22"/>
-        </w:rPr>
-      </w:pPr>
-      <w:r>
-        <w:rPr>
-          <w:rFonts w:ascii="Arial" w:hAnsi="Arial" w:cs="Arial"/>
-          <w:i/>
+          <w:sz w:val="22"/>
+          <w:szCs w:val="22"/>
+        </w:rPr>
+      </w:pPr>
+      <w:r>
+        <w:rPr>
+          <w:rFonts w:ascii="Arial" w:hAnsi="Arial" w:cs="Arial"/>
           <w:sz w:val="22"/>
           <w:szCs w:val="22"/>
         </w:rPr>
@@ -1391,7 +1406,6 @@
         <w:ind w:firstLine="576"/>
         <w:rPr>
           <w:rFonts w:ascii="Arial" w:hAnsi="Arial" w:cs="Arial"/>
-          <w:i/>
           <w:sz w:val="22"/>
           <w:szCs w:val="22"/>
         </w:rPr>
@@ -1402,15 +1416,13 @@
         <w:ind w:firstLine="576"/>
         <w:rPr>
           <w:rFonts w:ascii="Arial" w:hAnsi="Arial" w:cs="Arial"/>
-          <w:i/>
-          <w:sz w:val="22"/>
-          <w:szCs w:val="22"/>
-        </w:rPr>
-      </w:pPr>
-      <w:r>
-        <w:rPr>
-          <w:rFonts w:ascii="Arial" w:hAnsi="Arial" w:cs="Arial"/>
-          <w:i/>
+          <w:sz w:val="22"/>
+          <w:szCs w:val="22"/>
+        </w:rPr>
+      </w:pPr>
+      <w:r>
+        <w:rPr>
+          <w:rFonts w:ascii="Arial" w:hAnsi="Arial" w:cs="Arial"/>
           <w:sz w:val="22"/>
           <w:szCs w:val="22"/>
         </w:rPr>
@@ -1425,15 +1437,13 @@
         </w:numPr>
         <w:rPr>
           <w:rFonts w:ascii="Arial" w:hAnsi="Arial" w:cs="Arial"/>
-          <w:i/>
-          <w:sz w:val="22"/>
-          <w:szCs w:val="22"/>
-        </w:rPr>
-      </w:pPr>
-      <w:r>
-        <w:rPr>
-          <w:rFonts w:ascii="Arial" w:hAnsi="Arial" w:cs="Arial"/>
-          <w:i/>
+          <w:sz w:val="22"/>
+          <w:szCs w:val="22"/>
+        </w:rPr>
+      </w:pPr>
+      <w:r>
+        <w:rPr>
+          <w:rFonts w:ascii="Arial" w:hAnsi="Arial" w:cs="Arial"/>
           <w:sz w:val="22"/>
           <w:szCs w:val="22"/>
         </w:rPr>
@@ -1448,15 +1458,13 @@
         </w:numPr>
         <w:rPr>
           <w:rFonts w:ascii="Arial" w:hAnsi="Arial" w:cs="Arial"/>
-          <w:i/>
-          <w:sz w:val="22"/>
-          <w:szCs w:val="22"/>
-        </w:rPr>
-      </w:pPr>
-      <w:r>
-        <w:rPr>
-          <w:rFonts w:ascii="Arial" w:hAnsi="Arial" w:cs="Arial"/>
-          <w:i/>
+          <w:sz w:val="22"/>
+          <w:szCs w:val="22"/>
+        </w:rPr>
+      </w:pPr>
+      <w:r>
+        <w:rPr>
+          <w:rFonts w:ascii="Arial" w:hAnsi="Arial" w:cs="Arial"/>
           <w:sz w:val="22"/>
           <w:szCs w:val="22"/>
         </w:rPr>
@@ -1471,15 +1479,13 @@
         </w:numPr>
         <w:rPr>
           <w:rFonts w:ascii="Arial" w:hAnsi="Arial" w:cs="Arial"/>
-          <w:i/>
-          <w:sz w:val="22"/>
-          <w:szCs w:val="22"/>
-        </w:rPr>
-      </w:pPr>
-      <w:r>
-        <w:rPr>
-          <w:rFonts w:ascii="Arial" w:hAnsi="Arial" w:cs="Arial"/>
-          <w:i/>
+          <w:sz w:val="22"/>
+          <w:szCs w:val="22"/>
+        </w:rPr>
+      </w:pPr>
+      <w:r>
+        <w:rPr>
+          <w:rFonts w:ascii="Arial" w:hAnsi="Arial" w:cs="Arial"/>
           <w:sz w:val="22"/>
           <w:szCs w:val="22"/>
         </w:rPr>
@@ -1494,15 +1500,13 @@
         </w:numPr>
         <w:rPr>
           <w:rFonts w:ascii="Arial" w:hAnsi="Arial" w:cs="Arial"/>
-          <w:i/>
-          <w:sz w:val="22"/>
-          <w:szCs w:val="22"/>
-        </w:rPr>
-      </w:pPr>
-      <w:r>
-        <w:rPr>
-          <w:rFonts w:ascii="Arial" w:hAnsi="Arial" w:cs="Arial"/>
-          <w:i/>
+          <w:sz w:val="22"/>
+          <w:szCs w:val="22"/>
+        </w:rPr>
+      </w:pPr>
+      <w:r>
+        <w:rPr>
+          <w:rFonts w:ascii="Arial" w:hAnsi="Arial" w:cs="Arial"/>
           <w:sz w:val="22"/>
           <w:szCs w:val="22"/>
         </w:rPr>
@@ -1525,69 +1529,21 @@
         <w:jc w:val="both"/>
         <w:rPr>
           <w:rFonts w:ascii="Arial" w:hAnsi="Arial" w:cs="Arial"/>
-          <w:i/>
-          <w:sz w:val="22"/>
-          <w:szCs w:val="22"/>
-        </w:rPr>
-      </w:pPr>
-      <w:r>
-        <w:rPr>
-          <w:rFonts w:ascii="Arial" w:hAnsi="Arial" w:cs="Arial"/>
-          <w:i/>
-          <w:sz w:val="22"/>
-          <w:szCs w:val="22"/>
-        </w:rPr>
-        <w:t>The client, management, and customers will get advantages when using the Reservation System. The needs of the client and management are checking the room availability, viewing customers’ reservation details, t</w:t>
-      </w:r>
-      <w:r>
-        <w:rPr>
-          <w:rFonts w:ascii="Arial" w:hAnsi="Arial" w:cs="Arial"/>
-          <w:i/>
-          <w:sz w:val="22"/>
-          <w:szCs w:val="22"/>
-        </w:rPr>
-        <w:t>racking progress or transaction</w:t>
-      </w:r>
-      <w:r>
-        <w:rPr>
-          <w:rFonts w:ascii="Arial" w:hAnsi="Arial" w:cs="Arial"/>
-          <w:i/>
-          <w:sz w:val="22"/>
-          <w:szCs w:val="22"/>
-        </w:rPr>
-        <w:t xml:space="preserve"> of the resort</w:t>
-      </w:r>
-      <w:r>
-        <w:rPr>
-          <w:rFonts w:ascii="Arial" w:hAnsi="Arial" w:cs="Arial"/>
-          <w:i/>
-          <w:sz w:val="22"/>
-          <w:szCs w:val="22"/>
-        </w:rPr>
-        <w:t>,</w:t>
-      </w:r>
-      <w:r>
-        <w:rPr>
-          <w:rFonts w:ascii="Arial" w:hAnsi="Arial" w:cs="Arial"/>
-          <w:i/>
-          <w:sz w:val="22"/>
-          <w:szCs w:val="22"/>
-        </w:rPr>
-        <w:t xml:space="preserve"> and monitoring the cash flow. </w:t>
-      </w:r>
-      <w:r>
-        <w:rPr>
-          <w:rFonts w:ascii="Arial" w:hAnsi="Arial" w:cs="Arial"/>
-          <w:i/>
-          <w:sz w:val="22"/>
-          <w:szCs w:val="22"/>
-        </w:rPr>
-        <w:t xml:space="preserve">In the needs of customers are enabling to book without being hassled, and check availability through online. These needs allowed the developers to create a Reservation System for the said resort so that it will enhance </w:t>
-      </w:r>
-      <w:r>
-        <w:rPr>
-          <w:rFonts w:ascii="Arial" w:hAnsi="Arial" w:cs="Arial"/>
-          <w:i/>
+          <w:sz w:val="22"/>
+          <w:szCs w:val="22"/>
+        </w:rPr>
+      </w:pPr>
+      <w:r>
+        <w:rPr>
+          <w:rFonts w:ascii="Arial" w:hAnsi="Arial" w:cs="Arial"/>
+          <w:sz w:val="22"/>
+          <w:szCs w:val="22"/>
+        </w:rPr>
+        <w:t xml:space="preserve">The client, management, and customers will get advantages when using the Reservation System. The needs of the client and management are checking the room availability, viewing customers’ reservation details, tracking progress or transaction of the resort, and monitoring the cash flow. In the needs of customers are enabling to book without being hassled, and check availability through online. These needs allowed the developers to create a Reservation System for the said resort so that it will enhance </w:t>
+      </w:r>
+      <w:r>
+        <w:rPr>
+          <w:rFonts w:ascii="Arial" w:hAnsi="Arial" w:cs="Arial"/>
           <w:noProof/>
           <w:sz w:val="22"/>
           <w:szCs w:val="22"/>
@@ -1597,7 +1553,6 @@
       <w:r>
         <w:rPr>
           <w:rFonts w:ascii="Arial" w:hAnsi="Arial" w:cs="Arial"/>
-          <w:i/>
           <w:sz w:val="22"/>
           <w:szCs w:val="22"/>
         </w:rPr>
@@ -1610,15 +1565,13 @@
         <w:jc w:val="both"/>
         <w:rPr>
           <w:rFonts w:ascii="Arial" w:hAnsi="Arial" w:cs="Arial"/>
-          <w:i/>
-          <w:sz w:val="22"/>
-          <w:szCs w:val="22"/>
-        </w:rPr>
-      </w:pPr>
-      <w:r>
-        <w:rPr>
-          <w:rFonts w:ascii="Arial" w:hAnsi="Arial" w:cs="Arial"/>
-          <w:i/>
+          <w:sz w:val="22"/>
+          <w:szCs w:val="22"/>
+        </w:rPr>
+      </w:pPr>
+      <w:r>
+        <w:rPr>
+          <w:rFonts w:ascii="Arial" w:hAnsi="Arial" w:cs="Arial"/>
           <w:sz w:val="22"/>
           <w:szCs w:val="22"/>
         </w:rPr>
@@ -1634,82 +1587,76 @@
         <w:t>Business Risks</w:t>
       </w:r>
       <w:bookmarkEnd w:id="8"/>
-    </w:p>
-    <w:p>
-      <w:pPr>
-        <w:pStyle w:val="BodyText"/>
-        <w:ind w:firstLine="432"/>
-        <w:jc w:val="both"/>
-      </w:pPr>
-      <w:r>
-        <w:t>With the introduction of the new system, better and improved security features must be placed on the system so that it wouldn’t be vulnerable to different kinds of attacks once it is deployed. The system will contain different information of the customers and employees; it would be dangerous if these pieces of information are accessed easily.</w:t>
-      </w:r>
-    </w:p>
-    <w:p>
-      <w:pPr>
-        <w:pStyle w:val="BodyText"/>
-      </w:pPr>
-    </w:p>
-    <w:p>
-      <w:pPr>
-        <w:pStyle w:val="Heading1"/>
-      </w:pPr>
-      <w:bookmarkStart w:id="9" w:name="_Toc18551423"/>
-      <w:r>
-        <w:t>Vision of the Solution</w:t>
-      </w:r>
-      <w:bookmarkEnd w:id="9"/>
     </w:p>
     <w:p>
       <w:pPr>
         <w:pStyle w:val="BodyText"/>
         <w:ind w:firstLine="576"/>
         <w:jc w:val="both"/>
-      </w:pPr>
-      <w:r>
-        <w:t>The new system will increase the efficiency of managing the resort by implementing a system that will record the transactions that the customers will be making, may it be in amenities or extra services. It will also improve the relationship of the management and the customer since it would be easier to communicate with the customer service, the customers may call or simply go to the website and send a mail to the customer service.</w:t>
-      </w:r>
-    </w:p>
-    <w:p>
-      <w:pPr>
-        <w:pStyle w:val="Heading2"/>
-      </w:pPr>
-      <w:bookmarkStart w:id="10" w:name="_Toc18551424"/>
-      <w:r>
-        <w:t>Vision Statement</w:t>
-      </w:r>
-      <w:bookmarkEnd w:id="10"/>
-    </w:p>
-    <w:p>
-      <w:pPr>
+        <w:rPr>
+          <w:i w:val="0"/>
+        </w:rPr>
+      </w:pPr>
+      <w:r>
+        <w:rPr>
+          <w:i w:val="0"/>
+        </w:rPr>
+        <w:t>With the introduction of the new system, better and improved security features must be placed on the system so that it wouldn’t be vulnerable to different kinds of attacks once it is deployed. The system will contain different information of the customers and employees; it would be dangerous if these pieces of information are accessed easily.</w:t>
+      </w:r>
+    </w:p>
+    <w:p>
+      <w:pPr>
+        <w:pStyle w:val="BodyText"/>
+      </w:pPr>
+    </w:p>
+    <w:p>
+      <w:pPr>
+        <w:pStyle w:val="Heading1"/>
+      </w:pPr>
+      <w:bookmarkStart w:id="9" w:name="_Toc18551423"/>
+      <w:r>
+        <w:t>Vision of the Solution</w:t>
+      </w:r>
+      <w:bookmarkEnd w:id="9"/>
+    </w:p>
+    <w:p>
+      <w:pPr>
+        <w:pStyle w:val="BodyText"/>
         <w:ind w:firstLine="576"/>
         <w:jc w:val="both"/>
         <w:rPr>
-          <w:rFonts w:ascii="Arial" w:hAnsi="Arial" w:cs="Arial"/>
-          <w:i/>
-          <w:sz w:val="22"/>
-          <w:szCs w:val="22"/>
-        </w:rPr>
-      </w:pPr>
-      <w:r>
-        <w:rPr>
-          <w:rFonts w:ascii="Arial" w:hAnsi="Arial" w:cs="Arial"/>
-          <w:i/>
-          <w:sz w:val="22"/>
-          <w:szCs w:val="22"/>
-        </w:rPr>
-        <w:t>Our vision is our client’s new web application system will increase the convenience of the management in terms of transactions and monitoring the resort in real time. It will also improve relationship between the management and the customer by creating other means of communication, ending with satisfied customers, therefore people are more likely to come back or recommend the resort, giving the management more profit.</w:t>
+          <w:i w:val="0"/>
+        </w:rPr>
+      </w:pPr>
+      <w:r>
+        <w:rPr>
+          <w:i w:val="0"/>
+        </w:rPr>
+        <w:t xml:space="preserve">The new system will increase the efficiency of managing the resort by implementing a system that will record the transactions that the customers will be making, may it be in amenities or extra services. It will also improve the relationship </w:t>
+      </w:r>
+      <w:r>
+        <w:rPr>
+          <w:i w:val="0"/>
+          <w:noProof/>
+        </w:rPr>
+        <w:t>between</w:t>
+      </w:r>
+      <w:r>
+        <w:rPr>
+          <w:i w:val="0"/>
+        </w:rPr>
+        <w:t xml:space="preserve"> the management and the customer since it would be easier to communicate with the customer service, the customers may call or simply go to the website and send a mail to the customer service.</w:t>
       </w:r>
     </w:p>
     <w:p>
       <w:pPr>
         <w:pStyle w:val="Heading2"/>
       </w:pPr>
-      <w:bookmarkStart w:id="11" w:name="_Toc18551425"/>
-      <w:r>
-        <w:t>Major Features</w:t>
-      </w:r>
-      <w:bookmarkEnd w:id="11"/>
+      <w:bookmarkStart w:id="10" w:name="_Toc18551424"/>
+      <w:r>
+        <w:t>Vision Statement</w:t>
+      </w:r>
+      <w:bookmarkEnd w:id="10"/>
     </w:p>
     <w:p>
       <w:pPr>
@@ -1717,15 +1664,75 @@
         <w:jc w:val="both"/>
         <w:rPr>
           <w:rFonts w:ascii="Arial" w:hAnsi="Arial" w:cs="Arial"/>
-          <w:i/>
-          <w:sz w:val="22"/>
-          <w:szCs w:val="22"/>
-        </w:rPr>
-      </w:pPr>
-      <w:r>
-        <w:rPr>
-          <w:rFonts w:ascii="Arial" w:hAnsi="Arial" w:cs="Arial"/>
-          <w:i/>
+          <w:sz w:val="22"/>
+          <w:szCs w:val="22"/>
+        </w:rPr>
+      </w:pPr>
+      <w:r>
+        <w:rPr>
+          <w:rFonts w:ascii="Arial" w:hAnsi="Arial" w:cs="Arial"/>
+          <w:sz w:val="22"/>
+          <w:szCs w:val="22"/>
+        </w:rPr>
+        <w:t>Our vision is our client’s new web application system will increase the convenience of the management in terms of transactions and monitoring the resort in real time. It will also improve</w:t>
+      </w:r>
+      <w:r>
+        <w:rPr>
+          <w:rFonts w:ascii="Arial" w:hAnsi="Arial" w:cs="Arial"/>
+          <w:sz w:val="22"/>
+          <w:szCs w:val="22"/>
+        </w:rPr>
+        <w:t xml:space="preserve"> the</w:t>
+      </w:r>
+      <w:r>
+        <w:rPr>
+          <w:rFonts w:ascii="Arial" w:hAnsi="Arial" w:cs="Arial"/>
+          <w:sz w:val="22"/>
+          <w:szCs w:val="22"/>
+        </w:rPr>
+        <w:t xml:space="preserve"> </w:t>
+      </w:r>
+      <w:r>
+        <w:rPr>
+          <w:rFonts w:ascii="Arial" w:hAnsi="Arial" w:cs="Arial"/>
+          <w:noProof/>
+          <w:sz w:val="22"/>
+          <w:szCs w:val="22"/>
+        </w:rPr>
+        <w:t>relationship</w:t>
+      </w:r>
+      <w:r>
+        <w:rPr>
+          <w:rFonts w:ascii="Arial" w:hAnsi="Arial" w:cs="Arial"/>
+          <w:sz w:val="22"/>
+          <w:szCs w:val="22"/>
+        </w:rPr>
+        <w:t xml:space="preserve"> between the management and the customer by creating other means of communication, ending with satisfied customers, therefore people are more likely to come back or recommend the resort, giving the management more profit.</w:t>
+      </w:r>
+    </w:p>
+    <w:p>
+      <w:pPr>
+        <w:pStyle w:val="Heading2"/>
+      </w:pPr>
+      <w:bookmarkStart w:id="11" w:name="_Toc18551425"/>
+      <w:r>
+        <w:t>Major Features</w:t>
+      </w:r>
+      <w:bookmarkEnd w:id="11"/>
+    </w:p>
+    <w:p>
+      <w:pPr>
+        <w:ind w:firstLine="576"/>
+        <w:jc w:val="both"/>
+        <w:rPr>
+          <w:rFonts w:ascii="Arial" w:hAnsi="Arial" w:cs="Arial"/>
+          <w:sz w:val="22"/>
+          <w:szCs w:val="22"/>
+        </w:rPr>
+      </w:pPr>
+      <w:r>
+        <w:rPr>
+          <w:rFonts w:ascii="Arial" w:hAnsi="Arial" w:cs="Arial"/>
           <w:sz w:val="22"/>
           <w:szCs w:val="22"/>
         </w:rPr>
@@ -1741,19 +1748,34 @@
         <w:jc w:val="both"/>
         <w:rPr>
           <w:rFonts w:ascii="Arial" w:hAnsi="Arial" w:cs="Arial"/>
-          <w:i/>
-          <w:sz w:val="22"/>
-          <w:szCs w:val="22"/>
-        </w:rPr>
-      </w:pPr>
-      <w:r>
-        <w:rPr>
-          <w:rFonts w:ascii="Arial" w:hAnsi="Arial" w:cs="Arial"/>
-          <w:i/>
-          <w:sz w:val="22"/>
-          <w:szCs w:val="22"/>
-        </w:rPr>
-        <w:t>The system supports customers’ reservation and booking, and is able to modify.</w:t>
+          <w:sz w:val="22"/>
+          <w:szCs w:val="22"/>
+        </w:rPr>
+      </w:pPr>
+      <w:r>
+        <w:rPr>
+          <w:rFonts w:ascii="Arial" w:hAnsi="Arial" w:cs="Arial"/>
+          <w:sz w:val="22"/>
+          <w:szCs w:val="22"/>
+        </w:rPr>
+        <w:t xml:space="preserve">The system supports customers’ reservation and </w:t>
+      </w:r>
+      <w:r>
+        <w:rPr>
+          <w:rFonts w:ascii="Arial" w:hAnsi="Arial" w:cs="Arial"/>
+          <w:noProof/>
+          <w:sz w:val="22"/>
+          <w:szCs w:val="22"/>
+        </w:rPr>
+        <w:t>booking</w:t>
+      </w:r>
+      <w:r>
+        <w:rPr>
+          <w:rFonts w:ascii="Arial" w:hAnsi="Arial" w:cs="Arial"/>
+          <w:sz w:val="22"/>
+          <w:szCs w:val="22"/>
+        </w:rPr>
+        <w:t xml:space="preserve"> and is able to modify.</w:t>
       </w:r>
     </w:p>
     <w:p>
@@ -1765,19 +1787,103 @@
         <w:jc w:val="both"/>
         <w:rPr>
           <w:rFonts w:ascii="Arial" w:hAnsi="Arial" w:cs="Arial"/>
-          <w:i/>
-          <w:sz w:val="22"/>
-          <w:szCs w:val="22"/>
-        </w:rPr>
-      </w:pPr>
-      <w:r>
-        <w:rPr>
-          <w:rFonts w:ascii="Arial" w:hAnsi="Arial" w:cs="Arial"/>
-          <w:i/>
-          <w:sz w:val="22"/>
-          <w:szCs w:val="22"/>
-        </w:rPr>
-        <w:t>When a customer searches for a room, the query item must contain its availability within choosing check in and check out date.</w:t>
+          <w:sz w:val="22"/>
+          <w:szCs w:val="22"/>
+        </w:rPr>
+      </w:pPr>
+      <w:r>
+        <w:rPr>
+          <w:rFonts w:ascii="Arial" w:hAnsi="Arial" w:cs="Arial"/>
+          <w:sz w:val="22"/>
+          <w:szCs w:val="22"/>
+        </w:rPr>
+        <w:t>When a customer searches for a room, the query item must contain its availability within choosing</w:t>
+      </w:r>
+      <w:r>
+        <w:rPr>
+          <w:rFonts w:ascii="Arial" w:hAnsi="Arial" w:cs="Arial"/>
+          <w:sz w:val="22"/>
+          <w:szCs w:val="22"/>
+        </w:rPr>
+        <w:t xml:space="preserve"> the</w:t>
+      </w:r>
+      <w:r>
+        <w:rPr>
+          <w:rFonts w:ascii="Arial" w:hAnsi="Arial" w:cs="Arial"/>
+          <w:sz w:val="22"/>
+          <w:szCs w:val="22"/>
+        </w:rPr>
+        <w:t xml:space="preserve"> </w:t>
+      </w:r>
+      <w:r>
+        <w:rPr>
+          <w:rFonts w:ascii="Arial" w:hAnsi="Arial" w:cs="Arial"/>
+          <w:noProof/>
+          <w:sz w:val="22"/>
+          <w:szCs w:val="22"/>
+        </w:rPr>
+        <w:t>check</w:t>
+      </w:r>
+      <w:r>
+        <w:rPr>
+          <w:rFonts w:ascii="Arial" w:hAnsi="Arial" w:cs="Arial"/>
+          <w:noProof/>
+          <w:sz w:val="22"/>
+          <w:szCs w:val="22"/>
+        </w:rPr>
+        <w:t>-</w:t>
+      </w:r>
+      <w:r>
+        <w:rPr>
+          <w:rFonts w:ascii="Arial" w:hAnsi="Arial" w:cs="Arial"/>
+          <w:noProof/>
+          <w:sz w:val="22"/>
+          <w:szCs w:val="22"/>
+        </w:rPr>
+        <w:t>in</w:t>
+      </w:r>
+      <w:r>
+        <w:rPr>
+          <w:rFonts w:ascii="Arial" w:hAnsi="Arial" w:cs="Arial"/>
+          <w:sz w:val="22"/>
+          <w:szCs w:val="22"/>
+        </w:rPr>
+        <w:t xml:space="preserve"> and </w:t>
+      </w:r>
+      <w:r>
+        <w:rPr>
+          <w:rFonts w:ascii="Arial" w:hAnsi="Arial" w:cs="Arial"/>
+          <w:noProof/>
+          <w:sz w:val="22"/>
+          <w:szCs w:val="22"/>
+        </w:rPr>
+        <w:t>check</w:t>
+      </w:r>
+      <w:r>
+        <w:rPr>
+          <w:rFonts w:ascii="Arial" w:hAnsi="Arial" w:cs="Arial"/>
+          <w:noProof/>
+          <w:sz w:val="22"/>
+          <w:szCs w:val="22"/>
+        </w:rPr>
+        <w:t>-</w:t>
+      </w:r>
+      <w:r>
+        <w:rPr>
+          <w:rFonts w:ascii="Arial" w:hAnsi="Arial" w:cs="Arial"/>
+          <w:noProof/>
+          <w:sz w:val="22"/>
+          <w:szCs w:val="22"/>
+        </w:rPr>
+        <w:t>out</w:t>
+      </w:r>
+      <w:r>
+        <w:rPr>
+          <w:rFonts w:ascii="Arial" w:hAnsi="Arial" w:cs="Arial"/>
+          <w:sz w:val="22"/>
+          <w:szCs w:val="22"/>
+        </w:rPr>
+        <w:t xml:space="preserve"> date.</w:t>
       </w:r>
     </w:p>
     <w:p>
@@ -1789,15 +1895,13 @@
         <w:jc w:val="both"/>
         <w:rPr>
           <w:rFonts w:ascii="Arial" w:hAnsi="Arial" w:cs="Arial"/>
-          <w:i/>
-          <w:sz w:val="22"/>
-          <w:szCs w:val="22"/>
-        </w:rPr>
-      </w:pPr>
-      <w:r>
-        <w:rPr>
-          <w:rFonts w:ascii="Arial" w:hAnsi="Arial" w:cs="Arial"/>
-          <w:i/>
+          <w:sz w:val="22"/>
+          <w:szCs w:val="22"/>
+        </w:rPr>
+      </w:pPr>
+      <w:r>
+        <w:rPr>
+          <w:rFonts w:ascii="Arial" w:hAnsi="Arial" w:cs="Arial"/>
           <w:sz w:val="22"/>
           <w:szCs w:val="22"/>
         </w:rPr>
@@ -1813,15 +1917,13 @@
         <w:jc w:val="both"/>
         <w:rPr>
           <w:rFonts w:ascii="Arial" w:hAnsi="Arial" w:cs="Arial"/>
-          <w:i/>
-          <w:sz w:val="22"/>
-          <w:szCs w:val="22"/>
-        </w:rPr>
-      </w:pPr>
-      <w:r>
-        <w:rPr>
-          <w:rFonts w:ascii="Arial" w:hAnsi="Arial" w:cs="Arial"/>
-          <w:i/>
+          <w:sz w:val="22"/>
+          <w:szCs w:val="22"/>
+        </w:rPr>
+      </w:pPr>
+      <w:r>
+        <w:rPr>
+          <w:rFonts w:ascii="Arial" w:hAnsi="Arial" w:cs="Arial"/>
           <w:sz w:val="22"/>
           <w:szCs w:val="22"/>
         </w:rPr>
@@ -1837,15 +1939,13 @@
         <w:jc w:val="both"/>
         <w:rPr>
           <w:rFonts w:ascii="Arial" w:hAnsi="Arial" w:cs="Arial"/>
-          <w:i/>
-          <w:sz w:val="22"/>
-          <w:szCs w:val="22"/>
-        </w:rPr>
-      </w:pPr>
-      <w:r>
-        <w:rPr>
-          <w:rFonts w:ascii="Arial" w:hAnsi="Arial" w:cs="Arial"/>
-          <w:i/>
+          <w:sz w:val="22"/>
+          <w:szCs w:val="22"/>
+        </w:rPr>
+      </w:pPr>
+      <w:r>
+        <w:rPr>
+          <w:rFonts w:ascii="Arial" w:hAnsi="Arial" w:cs="Arial"/>
           <w:sz w:val="22"/>
           <w:szCs w:val="22"/>
         </w:rPr>
@@ -1861,15 +1961,13 @@
         <w:jc w:val="both"/>
         <w:rPr>
           <w:rFonts w:ascii="Arial" w:hAnsi="Arial" w:cs="Arial"/>
-          <w:i/>
-          <w:sz w:val="22"/>
-          <w:szCs w:val="22"/>
-        </w:rPr>
-      </w:pPr>
-      <w:r>
-        <w:rPr>
-          <w:rFonts w:ascii="Arial" w:hAnsi="Arial" w:cs="Arial"/>
-          <w:i/>
+          <w:sz w:val="22"/>
+          <w:szCs w:val="22"/>
+        </w:rPr>
+      </w:pPr>
+      <w:r>
+        <w:rPr>
+          <w:rFonts w:ascii="Arial" w:hAnsi="Arial" w:cs="Arial"/>
           <w:sz w:val="22"/>
           <w:szCs w:val="22"/>
         </w:rPr>
@@ -1896,19 +1994,26 @@
         <w:jc w:val="both"/>
         <w:rPr>
           <w:rFonts w:ascii="Arial" w:hAnsi="Arial" w:cs="Arial"/>
+          <w:sz w:val="22"/>
+          <w:szCs w:val="22"/>
+        </w:rPr>
+      </w:pPr>
+      <w:r>
+        <w:rPr>
+          <w:rFonts w:ascii="Arial" w:hAnsi="Arial" w:cs="Arial"/>
           <w:i/>
           <w:sz w:val="22"/>
           <w:szCs w:val="22"/>
         </w:rPr>
-      </w:pPr>
-      <w:r>
-        <w:rPr>
-          <w:rFonts w:ascii="Arial" w:hAnsi="Arial" w:cs="Arial"/>
-          <w:i/>
-          <w:sz w:val="22"/>
-          <w:szCs w:val="22"/>
-        </w:rPr>
-        <w:t>Assumption: The essence of the online application requires customer/server design, network hardware and software, server hardware and software, and database software.</w:t>
+        <w:t>Assumption:</w:t>
+      </w:r>
+      <w:r>
+        <w:rPr>
+          <w:rFonts w:ascii="Arial" w:hAnsi="Arial" w:cs="Arial"/>
+          <w:sz w:val="22"/>
+          <w:szCs w:val="22"/>
+        </w:rPr>
+        <w:t xml:space="preserve"> The essence of the online application requires customer/server design, network hardware and software, server hardware and software, and database software.</w:t>
       </w:r>
     </w:p>
     <w:p>
@@ -1921,19 +2026,26 @@
         <w:jc w:val="both"/>
         <w:rPr>
           <w:rFonts w:ascii="Arial" w:hAnsi="Arial" w:cs="Arial"/>
+          <w:sz w:val="22"/>
+          <w:szCs w:val="22"/>
+        </w:rPr>
+      </w:pPr>
+      <w:r>
+        <w:rPr>
+          <w:rFonts w:ascii="Arial" w:hAnsi="Arial" w:cs="Arial"/>
           <w:i/>
           <w:sz w:val="22"/>
           <w:szCs w:val="22"/>
         </w:rPr>
-      </w:pPr>
-      <w:r>
-        <w:rPr>
-          <w:rFonts w:ascii="Arial" w:hAnsi="Arial" w:cs="Arial"/>
-          <w:i/>
-          <w:sz w:val="22"/>
-          <w:szCs w:val="22"/>
-        </w:rPr>
-        <w:t>Dependency: Building relations with different software and hardware will satisfy the requirements of the project.</w:t>
+        <w:t>Dependency:</w:t>
+      </w:r>
+      <w:r>
+        <w:rPr>
+          <w:rFonts w:ascii="Arial" w:hAnsi="Arial" w:cs="Arial"/>
+          <w:sz w:val="22"/>
+          <w:szCs w:val="22"/>
+        </w:rPr>
+        <w:t xml:space="preserve"> Building relations with different software and hardware will satisfy the requirements of the project.</w:t>
       </w:r>
     </w:p>
     <w:p>
@@ -1946,24 +2058,30 @@
         <w:jc w:val="both"/>
         <w:rPr>
           <w:rFonts w:ascii="Arial" w:hAnsi="Arial" w:cs="Arial"/>
+          <w:sz w:val="22"/>
+          <w:szCs w:val="22"/>
+        </w:rPr>
+      </w:pPr>
+      <w:r>
+        <w:rPr>
+          <w:rFonts w:ascii="Arial" w:hAnsi="Arial" w:cs="Arial"/>
           <w:i/>
           <w:sz w:val="22"/>
           <w:szCs w:val="22"/>
         </w:rPr>
-      </w:pPr>
-      <w:r>
-        <w:rPr>
-          <w:rFonts w:ascii="Arial" w:hAnsi="Arial" w:cs="Arial"/>
-          <w:i/>
-          <w:sz w:val="22"/>
-          <w:szCs w:val="22"/>
-        </w:rPr>
-        <w:t>Assumption: The system will display the inventory continuously</w:t>
-      </w:r>
-      <w:r>
-        <w:rPr>
-          <w:rFonts w:ascii="Arial" w:hAnsi="Arial" w:cs="Arial"/>
-          <w:i/>
+        <w:t>Assumption:</w:t>
+      </w:r>
+      <w:r>
+        <w:rPr>
+          <w:rFonts w:ascii="Arial" w:hAnsi="Arial" w:cs="Arial"/>
+          <w:sz w:val="22"/>
+          <w:szCs w:val="22"/>
+        </w:rPr>
+        <w:t xml:space="preserve"> The system will display the inventory continuously</w:t>
+      </w:r>
+      <w:r>
+        <w:rPr>
+          <w:rFonts w:ascii="Arial" w:hAnsi="Arial" w:cs="Arial"/>
           <w:sz w:val="22"/>
           <w:szCs w:val="22"/>
         </w:rPr>
@@ -1980,19 +2098,26 @@
         <w:jc w:val="both"/>
         <w:rPr>
           <w:rFonts w:ascii="Arial" w:hAnsi="Arial" w:cs="Arial"/>
+          <w:sz w:val="22"/>
+          <w:szCs w:val="22"/>
+        </w:rPr>
+      </w:pPr>
+      <w:r>
+        <w:rPr>
+          <w:rFonts w:ascii="Arial" w:hAnsi="Arial" w:cs="Arial"/>
           <w:i/>
           <w:sz w:val="22"/>
           <w:szCs w:val="22"/>
         </w:rPr>
-      </w:pPr>
-      <w:r>
-        <w:rPr>
-          <w:rFonts w:ascii="Arial" w:hAnsi="Arial" w:cs="Arial"/>
-          <w:i/>
-          <w:sz w:val="22"/>
-          <w:szCs w:val="22"/>
-        </w:rPr>
-        <w:t>Dependency: This should expand management efficiency, consequently increasing revenue through customer satisfaction.</w:t>
+        <w:t>Dependency:</w:t>
+      </w:r>
+      <w:r>
+        <w:rPr>
+          <w:rFonts w:ascii="Arial" w:hAnsi="Arial" w:cs="Arial"/>
+          <w:sz w:val="22"/>
+          <w:szCs w:val="22"/>
+        </w:rPr>
+        <w:t xml:space="preserve"> This should expand management efficiency, consequently increasing revenue through customer satisfaction.</w:t>
       </w:r>
     </w:p>
     <w:p>
@@ -2005,19 +2130,26 @@
         <w:jc w:val="both"/>
         <w:rPr>
           <w:rFonts w:ascii="Arial" w:hAnsi="Arial" w:cs="Arial"/>
+          <w:sz w:val="22"/>
+          <w:szCs w:val="22"/>
+        </w:rPr>
+      </w:pPr>
+      <w:r>
+        <w:rPr>
+          <w:rFonts w:ascii="Arial" w:hAnsi="Arial" w:cs="Arial"/>
           <w:i/>
           <w:sz w:val="22"/>
           <w:szCs w:val="22"/>
         </w:rPr>
-      </w:pPr>
-      <w:r>
-        <w:rPr>
-          <w:rFonts w:ascii="Arial" w:hAnsi="Arial" w:cs="Arial"/>
-          <w:i/>
-          <w:sz w:val="22"/>
-          <w:szCs w:val="22"/>
-        </w:rPr>
-        <w:t>Assumption: Additional training of management is expected for them to handle new protocols, hardware, and software.</w:t>
+        <w:t>Assumption:</w:t>
+      </w:r>
+      <w:r>
+        <w:rPr>
+          <w:rFonts w:ascii="Arial" w:hAnsi="Arial" w:cs="Arial"/>
+          <w:sz w:val="22"/>
+          <w:szCs w:val="22"/>
+        </w:rPr>
+        <w:t xml:space="preserve"> Additional training of management is expected for them to handle new protocols, hardware, and software.</w:t>
       </w:r>
     </w:p>
     <w:p>
@@ -2030,15 +2162,30 @@
         <w:jc w:val="both"/>
         <w:rPr>
           <w:rFonts w:ascii="Arial" w:hAnsi="Arial" w:cs="Arial"/>
+          <w:sz w:val="22"/>
+          <w:szCs w:val="22"/>
+        </w:rPr>
+      </w:pPr>
+      <w:r>
+        <w:rPr>
+          <w:rFonts w:ascii="Arial" w:hAnsi="Arial" w:cs="Arial"/>
           <w:i/>
           <w:sz w:val="22"/>
           <w:szCs w:val="22"/>
         </w:rPr>
-      </w:pPr>
-      <w:r>
-        <w:rPr>
-          <w:rFonts w:ascii="Arial" w:hAnsi="Arial" w:cs="Arial"/>
-          <w:i/>
+        <w:t>Dependency:</w:t>
+      </w:r>
+      <w:r>
+        <w:rPr>
+          <w:rFonts w:ascii="Arial" w:hAnsi="Arial" w:cs="Arial"/>
+          <w:sz w:val="22"/>
+          <w:szCs w:val="22"/>
+        </w:rPr>
+        <w:t xml:space="preserve"> </w:t>
+      </w:r>
+      <w:r>
+        <w:rPr>
+          <w:rFonts w:ascii="Arial" w:hAnsi="Arial" w:cs="Arial"/>
           <w:sz w:val="22"/>
           <w:szCs w:val="22"/>
         </w:rPr>
@@ -2057,11 +2204,10 @@
     </w:p>
     <w:p>
       <w:pPr>
-        <w:ind w:firstLine="432"/>
+        <w:ind w:firstLine="576"/>
         <w:jc w:val="both"/>
         <w:rPr>
           <w:rFonts w:ascii="Arial" w:hAnsi="Arial" w:cs="Arial"/>
-          <w:i/>
           <w:sz w:val="22"/>
           <w:szCs w:val="22"/>
         </w:rPr>
@@ -2070,11 +2216,10 @@
       <w:r>
         <w:rPr>
           <w:rFonts w:ascii="Arial" w:hAnsi="Arial" w:cs="Arial"/>
-          <w:i/>
-          <w:sz w:val="22"/>
-          <w:szCs w:val="22"/>
-        </w:rPr>
-        <w:t>This project is led to know the explanation for the advocates on by what method will our proposed system will help the Resort Management. Resort Reservation System is completely attractive and intended to give broad adaptability and shifted decisions. Typical resort reservation and e-commerce hotel system software reservation solutions currently set up and accessible today are technically designed to accomplish only one objective function, which is to connect buyer and seller.</w:t>
+          <w:sz w:val="22"/>
+          <w:szCs w:val="22"/>
+        </w:rPr>
+        <w:t>This project is led to know the explanation for the advocates on by what method our proposed system will help the Resort Management. Resort Reservation System is completely attractive and intended to give broad adaptability and shifted decisions. Typical resort reservation and e-commerce hotel system software reservation solutions currently set up and accessible today are technically designed to accomplish only one objective function, which is to connect buyer and seller.</w:t>
       </w:r>
     </w:p>
     <w:p>
@@ -2082,31 +2227,61 @@
         <w:jc w:val="both"/>
         <w:rPr>
           <w:rFonts w:ascii="Arial" w:hAnsi="Arial" w:cs="Arial"/>
-          <w:i/>
-          <w:sz w:val="22"/>
-          <w:szCs w:val="22"/>
-        </w:rPr>
-      </w:pPr>
-    </w:p>
-    <w:p>
-      <w:pPr>
-        <w:ind w:firstLine="432"/>
+          <w:sz w:val="22"/>
+          <w:szCs w:val="22"/>
+        </w:rPr>
+      </w:pPr>
+    </w:p>
+    <w:p>
+      <w:pPr>
+        <w:ind w:firstLine="576"/>
         <w:jc w:val="both"/>
         <w:rPr>
           <w:rFonts w:ascii="Arial" w:hAnsi="Arial" w:cs="Arial"/>
-          <w:i/>
-          <w:sz w:val="22"/>
-          <w:szCs w:val="22"/>
-        </w:rPr>
-      </w:pPr>
-      <w:r>
-        <w:rPr>
-          <w:rFonts w:ascii="Arial" w:hAnsi="Arial" w:cs="Arial"/>
-          <w:i/>
-          <w:sz w:val="22"/>
-          <w:szCs w:val="22"/>
-        </w:rPr>
-        <w:t>The log-in module is the enlisted customer method for accessing the further content of the site not accessible to unregistered customer. The monitoring module will show a review of the system, the executive is the main approved individual to view and change the content of this module (Calendar Overview, Room Overview, Confirmed Reservation Overview, Pending Reservation Overview, Not Completed Reservations and User Overview). The report module shows all the past, present and upcoming reservations/occasions held in the resort which can be seen in a month or week show. This will likewise produce a report about which month has the most reservation made, reservations/occasions that has been called either by the customer or ended by the system and what kind of occasion bundles is normally benefited by their customers.</w:t>
+          <w:sz w:val="22"/>
+          <w:szCs w:val="22"/>
+        </w:rPr>
+      </w:pPr>
+      <w:r>
+        <w:rPr>
+          <w:rFonts w:ascii="Arial" w:hAnsi="Arial" w:cs="Arial"/>
+          <w:sz w:val="22"/>
+          <w:szCs w:val="22"/>
+        </w:rPr>
+        <w:t>The log-in module is the enlisted customer method for accessing the further content of the site not accessible to</w:t>
+      </w:r>
+      <w:r>
+        <w:rPr>
+          <w:rFonts w:ascii="Arial" w:hAnsi="Arial" w:cs="Arial"/>
+          <w:sz w:val="22"/>
+          <w:szCs w:val="22"/>
+        </w:rPr>
+        <w:t xml:space="preserve"> the</w:t>
+      </w:r>
+      <w:r>
+        <w:rPr>
+          <w:rFonts w:ascii="Arial" w:hAnsi="Arial" w:cs="Arial"/>
+          <w:sz w:val="22"/>
+          <w:szCs w:val="22"/>
+        </w:rPr>
+        <w:t xml:space="preserve"> </w:t>
+      </w:r>
+      <w:r>
+        <w:rPr>
+          <w:rFonts w:ascii="Arial" w:hAnsi="Arial" w:cs="Arial"/>
+          <w:noProof/>
+          <w:sz w:val="22"/>
+          <w:szCs w:val="22"/>
+        </w:rPr>
+        <w:t>unregistered</w:t>
+      </w:r>
+      <w:r>
+        <w:rPr>
+          <w:rFonts w:ascii="Arial" w:hAnsi="Arial" w:cs="Arial"/>
+          <w:sz w:val="22"/>
+          <w:szCs w:val="22"/>
+        </w:rPr>
+        <w:t xml:space="preserve"> customer. The monitoring module will show a review of the system, the executive is the main approved individual to view and change the content of this module (Calendar Overview, Room Overview, Confirmed Reservation Overview, Pending Reservation Overview, Not Completed Reservations and User Overview). The report module shows all the past, present and upcoming reservations/occasions held in the resort which can be seen in a month or week show. This will likewise produce a report about which month has the most reservation made, reservations/occasions that has been called either by the customer or ended by the system and what kind of occasion bundles is normally benefited by their customers.</w:t>
       </w:r>
     </w:p>
     <w:p>
@@ -2114,31 +2289,89 @@
         <w:jc w:val="both"/>
         <w:rPr>
           <w:rFonts w:ascii="Arial" w:hAnsi="Arial" w:cs="Arial"/>
-          <w:i/>
-          <w:sz w:val="22"/>
-          <w:szCs w:val="22"/>
-        </w:rPr>
-      </w:pPr>
-    </w:p>
-    <w:p>
-      <w:pPr>
-        <w:ind w:firstLine="432"/>
+          <w:sz w:val="22"/>
+          <w:szCs w:val="22"/>
+        </w:rPr>
+      </w:pPr>
+    </w:p>
+    <w:p>
+      <w:pPr>
+        <w:ind w:firstLine="576"/>
         <w:jc w:val="both"/>
         <w:rPr>
           <w:rFonts w:ascii="Arial" w:hAnsi="Arial" w:cs="Arial"/>
-          <w:i/>
-          <w:sz w:val="22"/>
-          <w:szCs w:val="22"/>
-        </w:rPr>
-      </w:pPr>
-      <w:r>
-        <w:rPr>
-          <w:rFonts w:ascii="Arial" w:hAnsi="Arial" w:cs="Arial"/>
-          <w:i/>
-          <w:sz w:val="22"/>
-          <w:szCs w:val="22"/>
-        </w:rPr>
-        <w:t>The advocates made system additionally has its restriction. The system just shows different services offered by the company however it is excluded in the reservation form, the customer can just held the room and bundles showed in the site. Requesting any additional add-ons must be done straightforwardly to any approved individual in the company. On the off chance that the client is not enlisted associate no conceivable exchange should be possible other than survey the entire site, as far as customer request the executive can just send an answer to any message sent by the customer at a given time.</w:t>
+          <w:sz w:val="22"/>
+          <w:szCs w:val="22"/>
+        </w:rPr>
+      </w:pPr>
+      <w:r>
+        <w:rPr>
+          <w:rFonts w:ascii="Arial" w:hAnsi="Arial" w:cs="Arial"/>
+          <w:sz w:val="22"/>
+          <w:szCs w:val="22"/>
+        </w:rPr>
+        <w:t xml:space="preserve">The advocates made system additionally has its restriction. The system just shows different services offered by the company however it is excluded in the reservation form, the customer can just </w:t>
+      </w:r>
+      <w:r>
+        <w:rPr>
+          <w:rFonts w:ascii="Arial" w:hAnsi="Arial" w:cs="Arial"/>
+          <w:noProof/>
+          <w:sz w:val="22"/>
+          <w:szCs w:val="22"/>
+        </w:rPr>
+        <w:t>h</w:t>
+      </w:r>
+      <w:r>
+        <w:rPr>
+          <w:rFonts w:ascii="Arial" w:hAnsi="Arial" w:cs="Arial"/>
+          <w:noProof/>
+          <w:sz w:val="22"/>
+          <w:szCs w:val="22"/>
+        </w:rPr>
+        <w:t>o</w:t>
+      </w:r>
+      <w:r>
+        <w:rPr>
+          <w:rFonts w:ascii="Arial" w:hAnsi="Arial" w:cs="Arial"/>
+          <w:noProof/>
+          <w:sz w:val="22"/>
+          <w:szCs w:val="22"/>
+        </w:rPr>
+        <w:t>ld</w:t>
+      </w:r>
+      <w:r>
+        <w:rPr>
+          <w:rFonts w:ascii="Arial" w:hAnsi="Arial" w:cs="Arial"/>
+          <w:sz w:val="22"/>
+          <w:szCs w:val="22"/>
+        </w:rPr>
+        <w:t xml:space="preserve"> the room and bundles showed </w:t>
+      </w:r>
+      <w:r>
+        <w:rPr>
+          <w:rFonts w:ascii="Arial" w:hAnsi="Arial" w:cs="Arial"/>
+          <w:noProof/>
+          <w:sz w:val="22"/>
+          <w:szCs w:val="22"/>
+        </w:rPr>
+        <w:t>o</w:t>
+      </w:r>
+      <w:r>
+        <w:rPr>
+          <w:rFonts w:ascii="Arial" w:hAnsi="Arial" w:cs="Arial"/>
+          <w:noProof/>
+          <w:sz w:val="22"/>
+          <w:szCs w:val="22"/>
+        </w:rPr>
+        <w:t>n</w:t>
+      </w:r>
+      <w:r>
+        <w:rPr>
+          <w:rFonts w:ascii="Arial" w:hAnsi="Arial" w:cs="Arial"/>
+          <w:sz w:val="22"/>
+          <w:szCs w:val="22"/>
+        </w:rPr>
+        <w:t xml:space="preserve"> the site. Requesting any additional add-ons must be done straightforwardly to any approved individual in the company. On the off chance that the client is not enlisted associate no conceivable exchange should be possible other than survey the entire site, as far as customer request the executive can just send an answer to any message sent by the customer at a given time.</w:t>
       </w:r>
     </w:p>
     <w:p>
@@ -2155,23 +2388,48 @@
         <w:pStyle w:val="BodyText"/>
         <w:ind w:firstLine="576"/>
         <w:jc w:val="both"/>
-      </w:pPr>
-      <w:bookmarkStart w:id="15" w:name="_GoBack"/>
+        <w:rPr>
+          <w:i w:val="0"/>
+        </w:rPr>
+      </w:pPr>
+      <w:r>
+        <w:rPr>
+          <w:i w:val="0"/>
+        </w:rPr>
+        <w:t xml:space="preserve">The initial release of the system will include the online reservation form, database to process and store reservation </w:t>
+      </w:r>
+      <w:r>
+        <w:rPr>
+          <w:i w:val="0"/>
+        </w:rPr>
+        <w:t>information. Installation, configuration, and configuration and support documentation will be included with the initial release.</w:t>
+      </w:r>
+    </w:p>
+    <w:p>
+      <w:pPr>
+        <w:pStyle w:val="Heading2"/>
+      </w:pPr>
+      <w:bookmarkStart w:id="15" w:name="_Toc18551429"/>
+      <w:r>
+        <w:t>Scope of Subsequent Releases</w:t>
+      </w:r>
       <w:bookmarkEnd w:id="15"/>
-      <w:r>
-        <w:t xml:space="preserve">The initial release of the system will include the online reservation form, database to process and store reservation </w:t>
-      </w:r>
-      <w:r>
-        <w:t>information. Installation, configuration, and configuration and support documentation will be included with the initial release.</w:t>
+    </w:p>
+    <w:p>
+      <w:pPr>
+        <w:pStyle w:val="BodyText"/>
+      </w:pPr>
+      <w:r>
+        <w:t>&lt;If a staged evolution of the product is envisioned over time, indicate which major features will be deferred to later releases.&gt;</w:t>
       </w:r>
     </w:p>
     <w:p>
       <w:pPr>
         <w:pStyle w:val="Heading2"/>
       </w:pPr>
-      <w:bookmarkStart w:id="16" w:name="_Toc18551429"/>
-      <w:r>
-        <w:t>Scope of Subsequent Releases</w:t>
+      <w:bookmarkStart w:id="16" w:name="_Toc18551430"/>
+      <w:r>
+        <w:t>Limitations and Exclusions</w:t>
       </w:r>
       <w:bookmarkEnd w:id="16"/>
     </w:p>
@@ -2180,44 +2438,32 @@
         <w:pStyle w:val="BodyText"/>
       </w:pPr>
       <w:r>
-        <w:t>&lt;If a staged evolution of the product is envisioned over time, indicate which major features will be deferred to later releases.&gt;</w:t>
-      </w:r>
-    </w:p>
-    <w:p>
-      <w:pPr>
-        <w:pStyle w:val="Heading2"/>
-      </w:pPr>
-      <w:bookmarkStart w:id="17" w:name="_Toc18551430"/>
-      <w:r>
-        <w:t>Limitations and Exclusions</w:t>
+        <w:t>&lt;Identify any product features or characteristics that a stakeholder might anticipate, but which are not planned to be included in the new product.&gt;</w:t>
+      </w:r>
+    </w:p>
+    <w:p>
+      <w:pPr>
+        <w:pStyle w:val="Heading1"/>
+      </w:pPr>
+      <w:bookmarkStart w:id="17" w:name="_Toc18551431"/>
+      <w:r>
+        <w:t>Business Context</w:t>
       </w:r>
       <w:bookmarkEnd w:id="17"/>
-    </w:p>
-    <w:p>
-      <w:pPr>
-        <w:pStyle w:val="BodyText"/>
-      </w:pPr>
-      <w:r>
-        <w:t>&lt;Identify any product features or characteristics that a stakeholder might anticipate, but which are not planned to be included in the new product.&gt;</w:t>
-      </w:r>
-    </w:p>
-    <w:p>
-      <w:pPr>
-        <w:pStyle w:val="Heading1"/>
-      </w:pPr>
-      <w:bookmarkStart w:id="18" w:name="_Toc18551431"/>
-      <w:r>
-        <w:t>Business Context</w:t>
-      </w:r>
-      <w:bookmarkEnd w:id="18"/>
     </w:p>
     <w:p>
       <w:pPr>
         <w:pStyle w:val="BodyText"/>
         <w:ind w:firstLine="432"/>
         <w:jc w:val="both"/>
-      </w:pPr>
-      <w:r>
+        <w:rPr>
+          <w:i w:val="0"/>
+        </w:rPr>
+      </w:pPr>
+      <w:r>
+        <w:rPr>
+          <w:i w:val="0"/>
+        </w:rPr>
         <w:t>The customers for this project are all of the employees that will be working at the soon to be built resort in Samar, which is yet to be named.  The operation environment must support an audience through the Web portal from inside or outside of the office building.</w:t>
       </w:r>
     </w:p>
@@ -2225,11 +2471,11 @@
       <w:pPr>
         <w:pStyle w:val="Heading2"/>
       </w:pPr>
-      <w:bookmarkStart w:id="19" w:name="_Toc18551432"/>
+      <w:bookmarkStart w:id="18" w:name="_Toc18551432"/>
       <w:r>
         <w:t>Stakeholder Profiles</w:t>
       </w:r>
-      <w:bookmarkEnd w:id="19"/>
+      <w:bookmarkEnd w:id="18"/>
     </w:p>
     <w:p>
       <w:pPr>
@@ -2242,10 +2488,19 @@
         <w:rPr>
           <w:noProof/>
         </w:rPr>
-        <w:t>stakeholders,</w:t>
-      </w:r>
-      <w:r>
-        <w:t xml:space="preserve"> and states their major interests in the product. Characterize business-level customers, target market segments, and different user classes, to reduce the likelihood of unexpected requirements surfacing later that cannot be accommodated because of schedule or scope constraints. For each stakeholder category, the profile includes the major value or benefits they will receive from the product, their likely attitudes toward the product, major features and characteristics of interest, and any known constraints that must be accommodated. Examples of stakeholder value include:</w:t>
+        <w:t>stakeholders</w:t>
+      </w:r>
+      <w:r>
+        <w:t xml:space="preserve"> and </w:t>
+      </w:r>
+      <w:r>
+        <w:rPr>
+          <w:noProof/>
+        </w:rPr>
+        <w:t>states</w:t>
+      </w:r>
+      <w:r>
+        <w:t xml:space="preserve"> their major interests in the product. Characterize business-level customers, target market segments, and different user classes, to reduce the likelihood of unexpected requirements surfacing later that cannot be accommodated because of schedule or scope constraints. For each stakeholder category, the profile includes the major value or benefits they will receive from the product, their likely attitudes toward the product, major features and characteristics of interest, and any known constraints that must be accommodated. Examples of stakeholder value include:</w:t>
       </w:r>
     </w:p>
     <w:p>
@@ -2796,11 +3051,11 @@
       <w:pPr>
         <w:pStyle w:val="Heading2"/>
       </w:pPr>
-      <w:bookmarkStart w:id="20" w:name="_Toc18551433"/>
+      <w:bookmarkStart w:id="19" w:name="_Toc18551433"/>
       <w:r>
         <w:t>Project Priorities</w:t>
       </w:r>
-      <w:bookmarkEnd w:id="20"/>
+      <w:bookmarkEnd w:id="19"/>
     </w:p>
     <w:p>
       <w:pPr>
@@ -3276,113 +3531,116 @@
       <w:pPr>
         <w:pStyle w:val="Heading2"/>
       </w:pPr>
-      <w:bookmarkStart w:id="21" w:name="_Toc18551434"/>
+      <w:bookmarkStart w:id="20" w:name="_Toc18551434"/>
       <w:r>
         <w:t>Operating Environment</w:t>
       </w:r>
+      <w:bookmarkEnd w:id="20"/>
+    </w:p>
+    <w:p>
+      <w:pPr>
+        <w:pStyle w:val="BodyText"/>
+      </w:pPr>
+      <w:r>
+        <w:t>&lt;Describe the environment in which the system will be used and define the major availability, reliability, performance, and integrity requirements. This information will significantly influence the definition of the system’s architecture. Consider questions such as:</w:t>
+      </w:r>
+    </w:p>
+    <w:p>
+      <w:pPr>
+        <w:pStyle w:val="bullet"/>
+        <w:rPr>
+          <w:i/>
+        </w:rPr>
+      </w:pPr>
+      <w:r>
+        <w:rPr>
+          <w:i/>
+        </w:rPr>
+        <w:t>Are the users widely distributed geographically or located close to each other? How many time zones are they in?</w:t>
+      </w:r>
+    </w:p>
+    <w:p>
+      <w:pPr>
+        <w:pStyle w:val="bullet"/>
+        <w:rPr>
+          <w:i/>
+        </w:rPr>
+      </w:pPr>
+      <w:r>
+        <w:rPr>
+          <w:i/>
+        </w:rPr>
+        <w:t>When do the users in various locations need to access the system?</w:t>
+      </w:r>
+    </w:p>
+    <w:p>
+      <w:pPr>
+        <w:pStyle w:val="bullet"/>
+        <w:rPr>
+          <w:i/>
+        </w:rPr>
+      </w:pPr>
+      <w:r>
+        <w:rPr>
+          <w:i/>
+        </w:rPr>
+        <w:t>Where is the data generated and used? How far apart are these locations? Does the data from multiple locations need to be combined?</w:t>
+      </w:r>
+    </w:p>
+    <w:p>
+      <w:pPr>
+        <w:pStyle w:val="bullet"/>
+        <w:rPr>
+          <w:i/>
+        </w:rPr>
+      </w:pPr>
+      <w:r>
+        <w:rPr>
+          <w:i/>
+        </w:rPr>
+        <w:t>Are specific maximum response times known for accessing data that might be stored remotely?</w:t>
+      </w:r>
+    </w:p>
+    <w:p>
+      <w:pPr>
+        <w:pStyle w:val="bullet"/>
+        <w:rPr>
+          <w:i/>
+        </w:rPr>
+      </w:pPr>
+      <w:r>
+        <w:rPr>
+          <w:i/>
+        </w:rPr>
+        <w:t>Can the users tolerate service interruptions or is continuous access to the system critical for the operation of their business?</w:t>
+      </w:r>
+    </w:p>
+    <w:p>
+      <w:pPr>
+        <w:pStyle w:val="bullet"/>
+        <w:rPr>
+          <w:i/>
+        </w:rPr>
+      </w:pPr>
+      <w:r>
+        <w:rPr>
+          <w:i/>
+        </w:rPr>
+        <w:t>What access security controls and data protection requirements are needed?&gt;</w:t>
+      </w:r>
+    </w:p>
+    <w:p>
+      <w:pPr>
+        <w:pStyle w:val="BodyText"/>
+        <w:rPr>
+          <w:i w:val="0"/>
+        </w:rPr>
+      </w:pPr>
+    </w:p>
+    <w:p>
+      <w:bookmarkStart w:id="21" w:name="_GoBack"/>
       <w:bookmarkEnd w:id="21"/>
     </w:p>
-    <w:p>
-      <w:pPr>
-        <w:pStyle w:val="BodyText"/>
-      </w:pPr>
-      <w:r>
-        <w:t>&lt;Describe the environment in which the system will be used and define the major availability, reliability, performance, and integrity requirements. This information will significantly influence the definition of the system’s architecture. Consider questions such as:</w:t>
-      </w:r>
-    </w:p>
-    <w:p>
-      <w:pPr>
-        <w:pStyle w:val="bullet"/>
-        <w:rPr>
-          <w:i/>
-        </w:rPr>
-      </w:pPr>
-      <w:r>
-        <w:rPr>
-          <w:i/>
-        </w:rPr>
-        <w:t>Are the users widely distributed geographically or located close to each other? How many time zones are they in?</w:t>
-      </w:r>
-    </w:p>
-    <w:p>
-      <w:pPr>
-        <w:pStyle w:val="bullet"/>
-        <w:rPr>
-          <w:i/>
-        </w:rPr>
-      </w:pPr>
-      <w:r>
-        <w:rPr>
-          <w:i/>
-        </w:rPr>
-        <w:t>When do the users in various locations need to access the system?</w:t>
-      </w:r>
-    </w:p>
-    <w:p>
-      <w:pPr>
-        <w:pStyle w:val="bullet"/>
-        <w:rPr>
-          <w:i/>
-        </w:rPr>
-      </w:pPr>
-      <w:r>
-        <w:rPr>
-          <w:i/>
-        </w:rPr>
-        <w:t>Where is the data generated and used? How far apart are these locations? Does the data from multiple locations need to be combined?</w:t>
-      </w:r>
-    </w:p>
-    <w:p>
-      <w:pPr>
-        <w:pStyle w:val="bullet"/>
-        <w:rPr>
-          <w:i/>
-        </w:rPr>
-      </w:pPr>
-      <w:r>
-        <w:rPr>
-          <w:i/>
-        </w:rPr>
-        <w:t>Are specific maximum response times known for accessing data that might be stored remotely?</w:t>
-      </w:r>
-    </w:p>
-    <w:p>
-      <w:pPr>
-        <w:pStyle w:val="bullet"/>
-        <w:rPr>
-          <w:i/>
-        </w:rPr>
-      </w:pPr>
-      <w:r>
-        <w:rPr>
-          <w:i/>
-        </w:rPr>
-        <w:t>Can the users tolerate service interruptions or is continuous access to the system critical for the operation of their business?</w:t>
-      </w:r>
-    </w:p>
-    <w:p>
-      <w:pPr>
-        <w:pStyle w:val="bullet"/>
-        <w:rPr>
-          <w:i/>
-        </w:rPr>
-      </w:pPr>
-      <w:r>
-        <w:rPr>
-          <w:i/>
-        </w:rPr>
-        <w:t>What access security controls and data protection requirements are needed?&gt;</w:t>
-      </w:r>
-    </w:p>
-    <w:p>
-      <w:pPr>
-        <w:pStyle w:val="BodyText"/>
-        <w:rPr>
-          <w:i w:val="0"/>
-        </w:rPr>
-      </w:pPr>
-    </w:p>
-    <w:p/>
     <w:sectPr>
       <w:pgSz w:w="12240" w:h="15840"/>
       <w:pgMar w:top="1440" w:right="1440" w:bottom="1440" w:left="1440" w:header="720" w:footer="720" w:gutter="0"/>
@@ -3486,7 +3744,7 @@
       <w:rPr>
         <w:noProof/>
       </w:rPr>
-      <w:t>4</w:t>
+      <w:t>1</w:t>
     </w:r>
     <w:r>
       <w:fldChar w:fldCharType="end"/>

</xml_diff>

<commit_message>
Project V&S - Operating Environment
</commit_message>
<xml_diff>
--- a/Documentation/MCSPROJ/Project Vision and Scope Document.docx
+++ b/Documentation/MCSPROJ/Project Vision and Scope Document.docx
@@ -3540,106 +3540,58 @@
     <w:p>
       <w:pPr>
         <w:pStyle w:val="BodyText"/>
-      </w:pPr>
-      <w:r>
-        <w:t>&lt;Describe the environment in which the system will be used and define the major availability, reliability, performance, and integrity requirements. This information will significantly influence the definition of the system’s architecture. Consider questions such as:</w:t>
-      </w:r>
-    </w:p>
-    <w:p>
-      <w:pPr>
-        <w:pStyle w:val="bullet"/>
-        <w:rPr>
-          <w:i/>
-        </w:rPr>
-      </w:pPr>
-      <w:r>
-        <w:rPr>
-          <w:i/>
-        </w:rPr>
-        <w:t>Are the users widely distributed geographically or located close to each other? How many time zones are they in?</w:t>
-      </w:r>
-    </w:p>
-    <w:p>
-      <w:pPr>
-        <w:pStyle w:val="bullet"/>
-        <w:rPr>
-          <w:i/>
-        </w:rPr>
-      </w:pPr>
-      <w:r>
-        <w:rPr>
-          <w:i/>
-        </w:rPr>
-        <w:t>When do the users in various locations need to access the system?</w:t>
-      </w:r>
-    </w:p>
-    <w:p>
-      <w:pPr>
-        <w:pStyle w:val="bullet"/>
-        <w:rPr>
-          <w:i/>
-        </w:rPr>
-      </w:pPr>
-      <w:r>
-        <w:rPr>
-          <w:i/>
-        </w:rPr>
-        <w:t>Where is the data generated and used? How far apart are these locations? Does the data from multiple locations need to be combined?</w:t>
-      </w:r>
-    </w:p>
-    <w:p>
-      <w:pPr>
-        <w:pStyle w:val="bullet"/>
-        <w:rPr>
-          <w:i/>
-        </w:rPr>
-      </w:pPr>
-      <w:r>
-        <w:rPr>
-          <w:i/>
-        </w:rPr>
-        <w:t>Are specific maximum response times known for accessing data that might be stored remotely?</w:t>
-      </w:r>
-    </w:p>
-    <w:p>
-      <w:pPr>
-        <w:pStyle w:val="bullet"/>
-        <w:rPr>
-          <w:i/>
-        </w:rPr>
-      </w:pPr>
-      <w:r>
-        <w:rPr>
-          <w:i/>
-        </w:rPr>
-        <w:t>Can the users tolerate service interruptions or is continuous access to the system critical for the operation of their business?</w:t>
-      </w:r>
-    </w:p>
-    <w:p>
-      <w:pPr>
-        <w:pStyle w:val="bullet"/>
-        <w:rPr>
-          <w:i/>
-        </w:rPr>
-      </w:pPr>
-      <w:r>
-        <w:rPr>
-          <w:i/>
-        </w:rPr>
-        <w:t>What access security controls and data protection requirements are needed?&gt;</w:t>
-      </w:r>
-    </w:p>
-    <w:p>
-      <w:pPr>
-        <w:pStyle w:val="BodyText"/>
+        <w:ind w:firstLine="576"/>
+        <w:jc w:val="both"/>
         <w:rPr>
           <w:i w:val="0"/>
         </w:rPr>
       </w:pPr>
-    </w:p>
-    <w:p>
+      <w:r>
+        <w:rPr>
+          <w:i w:val="0"/>
+        </w:rPr>
+        <w:t xml:space="preserve">The Resort Reservation System will be used in a medium to </w:t>
+      </w:r>
+      <w:r>
+        <w:rPr>
+          <w:i w:val="0"/>
+          <w:noProof/>
+        </w:rPr>
+        <w:t>large</w:t>
+      </w:r>
+      <w:r>
+        <w:rPr>
+          <w:i w:val="0"/>
+        </w:rPr>
+        <w:t xml:space="preserve"> sized office environment. Users are located in the same geographical location, but the system will be available from any location. All information is generated within the company and will be accessible 24 hours a day, 7 days a week through the internet. Users can endure little interferences of service, yet service should be </w:t>
+      </w:r>
+      <w:r>
+        <w:rPr>
+          <w:i w:val="0"/>
+        </w:rPr>
+        <w:t xml:space="preserve">available the majority of the time. Access to the information will be limited to both client and </w:t>
+      </w:r>
+      <w:r>
+        <w:rPr>
+          <w:i w:val="0"/>
+          <w:noProof/>
+        </w:rPr>
+        <w:t>management</w:t>
+      </w:r>
+      <w:r>
+        <w:rPr>
+          <w:i w:val="0"/>
+        </w:rPr>
+        <w:t xml:space="preserve"> and should be password protecte</w:t>
+      </w:r>
       <w:bookmarkStart w:id="21" w:name="_GoBack"/>
       <w:bookmarkEnd w:id="21"/>
+      <w:r>
+        <w:rPr>
+          <w:i w:val="0"/>
+        </w:rPr>
+        <w:t>d.</w:t>
+      </w:r>
     </w:p>
     <w:sectPr>
       <w:pgSz w:w="12240" w:h="15840"/>
@@ -3744,7 +3696,7 @@
       <w:rPr>
         <w:noProof/>
       </w:rPr>
-      <w:t>1</w:t>
+      <w:t>5</w:t>
     </w:r>
     <w:r>
       <w:fldChar w:fldCharType="end"/>

</xml_diff>

<commit_message>
Project V&S - Table of Contents
</commit_message>
<xml_diff>
--- a/Documentation/MCSPROJ/Project Vision and Scope Document.docx
+++ b/Documentation/MCSPROJ/Project Vision and Scope Document.docx
@@ -387,19 +387,7 @@
         <w:tab/>
       </w:r>
       <w:r>
-        <w:fldChar w:fldCharType="begin"/>
-      </w:r>
-      <w:r>
-        <w:instrText xml:space="preserve"> PAGEREF _Toc18551422 \h </w:instrText>
-      </w:r>
-      <w:r>
-        <w:fldChar w:fldCharType="separate"/>
-      </w:r>
-      <w:r>
-        <w:t>1</w:t>
-      </w:r>
-      <w:r>
-        <w:fldChar w:fldCharType="end"/>
+        <w:t>2</w:t>
       </w:r>
     </w:p>
     <w:p>
@@ -546,19 +534,7 @@
         <w:tab/>
       </w:r>
       <w:r>
-        <w:fldChar w:fldCharType="begin"/>
-      </w:r>
-      <w:r>
-        <w:instrText xml:space="preserve"> PAGEREF _Toc18551427 \h </w:instrText>
-      </w:r>
-      <w:r>
-        <w:fldChar w:fldCharType="separate"/>
-      </w:r>
-      <w:r>
-        <w:t>2</w:t>
-      </w:r>
-      <w:r>
-        <w:fldChar w:fldCharType="end"/>
+        <w:t>3</w:t>
       </w:r>
     </w:p>
     <w:p>
@@ -579,19 +555,7 @@
         <w:tab/>
       </w:r>
       <w:r>
-        <w:fldChar w:fldCharType="begin"/>
-      </w:r>
-      <w:r>
-        <w:instrText xml:space="preserve"> PAGEREF _Toc18551428 \h </w:instrText>
-      </w:r>
-      <w:r>
-        <w:fldChar w:fldCharType="separate"/>
-      </w:r>
-      <w:r>
-        <w:t>2</w:t>
-      </w:r>
-      <w:r>
-        <w:fldChar w:fldCharType="end"/>
+        <w:t>3</w:t>
       </w:r>
     </w:p>
     <w:p>
@@ -612,19 +576,7 @@
         <w:tab/>
       </w:r>
       <w:r>
-        <w:fldChar w:fldCharType="begin"/>
-      </w:r>
-      <w:r>
-        <w:instrText xml:space="preserve"> PAGEREF _Toc18551429 \h </w:instrText>
-      </w:r>
-      <w:r>
-        <w:fldChar w:fldCharType="separate"/>
-      </w:r>
-      <w:r>
-        <w:t>2</w:t>
-      </w:r>
-      <w:r>
-        <w:fldChar w:fldCharType="end"/>
+        <w:t>3</w:t>
       </w:r>
     </w:p>
     <w:p>
@@ -708,19 +660,7 @@
         <w:tab/>
       </w:r>
       <w:r>
-        <w:fldChar w:fldCharType="begin"/>
-      </w:r>
-      <w:r>
-        <w:instrText xml:space="preserve"> PAGEREF _Toc18551432 \h </w:instrText>
-      </w:r>
-      <w:r>
-        <w:fldChar w:fldCharType="separate"/>
-      </w:r>
-      <w:r>
-        <w:t>3</w:t>
-      </w:r>
-      <w:r>
-        <w:fldChar w:fldCharType="end"/>
+        <w:t>4</w:t>
       </w:r>
     </w:p>
     <w:p>
@@ -1251,18 +1191,26 @@
         <w:rPr>
           <w:i w:val="0"/>
         </w:rPr>
-        <w:t xml:space="preserve"> to keep track or monitor the resort. As time goes by, and the project is being thought out, the developers also thought that it would be beneficial for both the management and customers if an online reservation system would also be created, along with it is a website showcasing the resort and its facilities. The project aims to make managing and monitoring easier in the resort.</w:t>
+        <w:t xml:space="preserve"> to keep track or monitor the resort. As time goes by, and the project is being thought out, the developers also thought that it would be beneficial for</w:t>
+      </w:r>
+      <w:bookmarkStart w:id="5" w:name="_GoBack"/>
+      <w:bookmarkEnd w:id="5"/>
+      <w:r>
+        <w:rPr>
+          <w:i w:val="0"/>
+        </w:rPr>
+        <w:t xml:space="preserve"> both the management and customers if an online reservation system would also be created, along with it is a website showcasing the resort and its facilities. The project aims to make managing and monitoring easier in the resort.</w:t>
       </w:r>
     </w:p>
     <w:p>
       <w:pPr>
         <w:pStyle w:val="Heading2"/>
       </w:pPr>
-      <w:bookmarkStart w:id="5" w:name="_Toc18551419"/>
+      <w:bookmarkStart w:id="6" w:name="_Toc18551419"/>
       <w:r>
         <w:t>Business Opportunity</w:t>
       </w:r>
-      <w:bookmarkEnd w:id="5"/>
+      <w:bookmarkEnd w:id="6"/>
     </w:p>
     <w:p>
       <w:pPr>
@@ -1276,11 +1224,11 @@
       <w:pPr>
         <w:pStyle w:val="Heading2"/>
       </w:pPr>
-      <w:bookmarkStart w:id="6" w:name="_Toc18551420"/>
+      <w:bookmarkStart w:id="7" w:name="_Toc18551420"/>
       <w:r>
         <w:t>Business Objectives and Success Criteria</w:t>
       </w:r>
-      <w:bookmarkEnd w:id="6"/>
+      <w:bookmarkEnd w:id="7"/>
     </w:p>
     <w:p>
       <w:pPr>
@@ -1517,11 +1465,11 @@
       <w:pPr>
         <w:pStyle w:val="Heading2"/>
       </w:pPr>
-      <w:bookmarkStart w:id="7" w:name="_Toc18551421"/>
+      <w:bookmarkStart w:id="8" w:name="_Toc18551421"/>
       <w:r>
         <w:t>Customer or Market Needs</w:t>
       </w:r>
-      <w:bookmarkEnd w:id="7"/>
+      <w:bookmarkEnd w:id="8"/>
     </w:p>
     <w:p>
       <w:pPr>
@@ -1582,11 +1530,11 @@
       <w:pPr>
         <w:pStyle w:val="Heading2"/>
       </w:pPr>
-      <w:bookmarkStart w:id="8" w:name="_Toc18551422"/>
+      <w:bookmarkStart w:id="9" w:name="_Toc18551422"/>
       <w:r>
         <w:t>Business Risks</w:t>
       </w:r>
-      <w:bookmarkEnd w:id="8"/>
+      <w:bookmarkEnd w:id="9"/>
     </w:p>
     <w:p>
       <w:pPr>
@@ -1613,11 +1561,11 @@
       <w:pPr>
         <w:pStyle w:val="Heading1"/>
       </w:pPr>
-      <w:bookmarkStart w:id="9" w:name="_Toc18551423"/>
+      <w:bookmarkStart w:id="10" w:name="_Toc18551423"/>
       <w:r>
         <w:t>Vision of the Solution</w:t>
       </w:r>
-      <w:bookmarkEnd w:id="9"/>
+      <w:bookmarkEnd w:id="10"/>
     </w:p>
     <w:p>
       <w:pPr>
@@ -1652,11 +1600,11 @@
       <w:pPr>
         <w:pStyle w:val="Heading2"/>
       </w:pPr>
-      <w:bookmarkStart w:id="10" w:name="_Toc18551424"/>
+      <w:bookmarkStart w:id="11" w:name="_Toc18551424"/>
       <w:r>
         <w:t>Vision Statement</w:t>
       </w:r>
-      <w:bookmarkEnd w:id="10"/>
+      <w:bookmarkEnd w:id="11"/>
     </w:p>
     <w:p>
       <w:pPr>
@@ -1714,11 +1662,11 @@
       <w:pPr>
         <w:pStyle w:val="Heading2"/>
       </w:pPr>
-      <w:bookmarkStart w:id="11" w:name="_Toc18551425"/>
+      <w:bookmarkStart w:id="12" w:name="_Toc18551425"/>
       <w:r>
         <w:t>Major Features</w:t>
       </w:r>
-      <w:bookmarkEnd w:id="11"/>
+      <w:bookmarkEnd w:id="12"/>
     </w:p>
     <w:p>
       <w:pPr>
@@ -1978,11 +1926,11 @@
       <w:pPr>
         <w:pStyle w:val="Heading2"/>
       </w:pPr>
-      <w:bookmarkStart w:id="12" w:name="_Toc18551426"/>
+      <w:bookmarkStart w:id="13" w:name="_Toc18551426"/>
       <w:r>
         <w:t>Assumptions and Dependencies</w:t>
       </w:r>
-      <w:bookmarkEnd w:id="12"/>
+      <w:bookmarkEnd w:id="13"/>
     </w:p>
     <w:p>
       <w:pPr>
@@ -2196,11 +2144,11 @@
       <w:pPr>
         <w:pStyle w:val="Heading1"/>
       </w:pPr>
-      <w:bookmarkStart w:id="13" w:name="_Toc18551427"/>
+      <w:bookmarkStart w:id="14" w:name="_Toc18551427"/>
       <w:r>
         <w:t>Scope and Limitations</w:t>
       </w:r>
-      <w:bookmarkEnd w:id="13"/>
+      <w:bookmarkEnd w:id="14"/>
     </w:p>
     <w:p>
       <w:pPr>
@@ -2212,7 +2160,7 @@
           <w:szCs w:val="22"/>
         </w:rPr>
       </w:pPr>
-      <w:bookmarkStart w:id="14" w:name="_Toc18551428"/>
+      <w:bookmarkStart w:id="15" w:name="_Toc18551428"/>
       <w:r>
         <w:rPr>
           <w:rFonts w:ascii="Arial" w:hAnsi="Arial" w:cs="Arial"/>
@@ -2381,7 +2329,7 @@
       <w:r>
         <w:t>Scope of Initial Release</w:t>
       </w:r>
-      <w:bookmarkEnd w:id="14"/>
+      <w:bookmarkEnd w:id="15"/>
     </w:p>
     <w:p>
       <w:pPr>
@@ -2409,11 +2357,11 @@
       <w:pPr>
         <w:pStyle w:val="Heading2"/>
       </w:pPr>
-      <w:bookmarkStart w:id="15" w:name="_Toc18551429"/>
+      <w:bookmarkStart w:id="16" w:name="_Toc18551429"/>
       <w:r>
         <w:t>Scope of Subsequent Releases</w:t>
       </w:r>
-      <w:bookmarkEnd w:id="15"/>
+      <w:bookmarkEnd w:id="16"/>
     </w:p>
     <w:p>
       <w:pPr>
@@ -2427,11 +2375,11 @@
       <w:pPr>
         <w:pStyle w:val="Heading2"/>
       </w:pPr>
-      <w:bookmarkStart w:id="16" w:name="_Toc18551430"/>
+      <w:bookmarkStart w:id="17" w:name="_Toc18551430"/>
       <w:r>
         <w:t>Limitations and Exclusions</w:t>
       </w:r>
-      <w:bookmarkEnd w:id="16"/>
+      <w:bookmarkEnd w:id="17"/>
     </w:p>
     <w:p>
       <w:pPr>
@@ -2445,11 +2393,11 @@
       <w:pPr>
         <w:pStyle w:val="Heading1"/>
       </w:pPr>
-      <w:bookmarkStart w:id="17" w:name="_Toc18551431"/>
+      <w:bookmarkStart w:id="18" w:name="_Toc18551431"/>
       <w:r>
         <w:t>Business Context</w:t>
       </w:r>
-      <w:bookmarkEnd w:id="17"/>
+      <w:bookmarkEnd w:id="18"/>
     </w:p>
     <w:p>
       <w:pPr>
@@ -2471,11 +2419,11 @@
       <w:pPr>
         <w:pStyle w:val="Heading2"/>
       </w:pPr>
-      <w:bookmarkStart w:id="18" w:name="_Toc18551432"/>
+      <w:bookmarkStart w:id="19" w:name="_Toc18551432"/>
       <w:r>
         <w:t>Stakeholder Profiles</w:t>
       </w:r>
-      <w:bookmarkEnd w:id="18"/>
+      <w:bookmarkEnd w:id="19"/>
     </w:p>
     <w:p>
       <w:pPr>
@@ -3051,11 +2999,11 @@
       <w:pPr>
         <w:pStyle w:val="Heading2"/>
       </w:pPr>
-      <w:bookmarkStart w:id="19" w:name="_Toc18551433"/>
+      <w:bookmarkStart w:id="20" w:name="_Toc18551433"/>
       <w:r>
         <w:t>Project Priorities</w:t>
       </w:r>
-      <w:bookmarkEnd w:id="19"/>
+      <w:bookmarkEnd w:id="20"/>
     </w:p>
     <w:p>
       <w:pPr>
@@ -3531,11 +3479,11 @@
       <w:pPr>
         <w:pStyle w:val="Heading2"/>
       </w:pPr>
-      <w:bookmarkStart w:id="20" w:name="_Toc18551434"/>
+      <w:bookmarkStart w:id="21" w:name="_Toc18551434"/>
       <w:r>
         <w:t>Operating Environment</w:t>
       </w:r>
-      <w:bookmarkEnd w:id="20"/>
+      <w:bookmarkEnd w:id="21"/>
     </w:p>
     <w:p>
       <w:pPr>
@@ -3582,15 +3530,7 @@
         <w:rPr>
           <w:i w:val="0"/>
         </w:rPr>
-        <w:t xml:space="preserve"> and should be password protecte</w:t>
-      </w:r>
-      <w:bookmarkStart w:id="21" w:name="_GoBack"/>
-      <w:bookmarkEnd w:id="21"/>
-      <w:r>
-        <w:rPr>
-          <w:i w:val="0"/>
-        </w:rPr>
-        <w:t>d.</w:t>
+        <w:t xml:space="preserve"> and should be password protected.</w:t>
       </w:r>
     </w:p>
     <w:sectPr>
@@ -3696,7 +3636,7 @@
       <w:rPr>
         <w:noProof/>
       </w:rPr>
-      <w:t>5</w:t>
+      <w:t>2</w:t>
     </w:r>
     <w:r>
       <w:fldChar w:fldCharType="end"/>

</xml_diff>

<commit_message>
added Scope and Subsequent Release
</commit_message>
<xml_diff>
--- a/Documentation/MCSPROJ/Project Vision and Scope Document.docx
+++ b/Documentation/MCSPROJ/Project Vision and Scope Document.docx
@@ -2300,32 +2300,24 @@
         <w:rPr>
           <w:rFonts w:ascii="Arial" w:hAnsi="Arial" w:cs="Arial"/>
         </w:rPr>
-        <w:t>There is a place in Samar that our client saw and knew from the start that he can do business there, that's why he bought it to establish his own resort. The place has potential; it is located besides a waterfall. For the past years, tourists have been coming to visit t</w:t>
-      </w:r>
-      <w:bookmarkStart w:id="6" w:name="_GoBack"/>
+        <w:t>There is a place in Samar that our client saw and knew from the start that he can do business there, that's why he bought it to establish his own resort. The place has potential; it is located besides a waterfall. For the past years, tourists have been coming to visit the place. It is a good place to wind down and relax. It's a little hard to go to this place but it is all worth it.</w:t>
+      </w:r>
+    </w:p>
+    <w:p>
+      <w:pPr>
+        <w:pStyle w:val="Heading2"/>
+        <w:rPr>
+          <w:rFonts w:ascii="Arial" w:hAnsi="Arial" w:cs="Arial"/>
+        </w:rPr>
+      </w:pPr>
+      <w:bookmarkStart w:id="6" w:name="_Toc18551420"/>
+      <w:r>
+        <w:rPr>
+          <w:rFonts w:ascii="Arial" w:hAnsi="Arial" w:cs="Arial"/>
+        </w:rPr>
+        <w:t>Business Objectives and Success Criteria</w:t>
+      </w:r>
       <w:bookmarkEnd w:id="6"/>
-      <w:r>
-        <w:rPr>
-          <w:rFonts w:ascii="Arial" w:hAnsi="Arial" w:cs="Arial"/>
-        </w:rPr>
-        <w:t>he place. It is a good place to wind down and relax. It's a little hard to go to this place but it is all worth it.</w:t>
-      </w:r>
-    </w:p>
-    <w:p>
-      <w:pPr>
-        <w:pStyle w:val="Heading2"/>
-        <w:rPr>
-          <w:rFonts w:ascii="Arial" w:hAnsi="Arial" w:cs="Arial"/>
-        </w:rPr>
-      </w:pPr>
-      <w:bookmarkStart w:id="7" w:name="_Toc18551420"/>
-      <w:r>
-        <w:rPr>
-          <w:rFonts w:ascii="Arial" w:hAnsi="Arial" w:cs="Arial"/>
-        </w:rPr>
-        <w:t>Business Objectives and Success Criteria</w:t>
-      </w:r>
-      <w:bookmarkEnd w:id="7"/>
     </w:p>
     <w:p>
       <w:pPr>
@@ -2565,14 +2557,14 @@
           <w:rFonts w:ascii="Arial" w:hAnsi="Arial" w:cs="Arial"/>
         </w:rPr>
       </w:pPr>
-      <w:bookmarkStart w:id="8" w:name="_Toc18551421"/>
+      <w:bookmarkStart w:id="7" w:name="_Toc18551421"/>
       <w:r>
         <w:rPr>
           <w:rFonts w:ascii="Arial" w:hAnsi="Arial" w:cs="Arial"/>
         </w:rPr>
         <w:t>Customer or Market Needs</w:t>
       </w:r>
-      <w:bookmarkEnd w:id="8"/>
+      <w:bookmarkEnd w:id="7"/>
     </w:p>
     <w:p>
       <w:pPr>
@@ -2645,14 +2637,14 @@
           <w:rFonts w:ascii="Arial" w:hAnsi="Arial" w:cs="Arial"/>
         </w:rPr>
       </w:pPr>
-      <w:bookmarkStart w:id="9" w:name="_Toc18551422"/>
+      <w:bookmarkStart w:id="8" w:name="_Toc18551422"/>
       <w:r>
         <w:rPr>
           <w:rFonts w:ascii="Arial" w:hAnsi="Arial" w:cs="Arial"/>
         </w:rPr>
         <w:t>Business Risks</w:t>
       </w:r>
-      <w:bookmarkEnd w:id="9"/>
+      <w:bookmarkEnd w:id="8"/>
     </w:p>
     <w:p>
       <w:pPr>
@@ -2687,14 +2679,14 @@
           <w:rFonts w:ascii="Arial" w:hAnsi="Arial" w:cs="Arial"/>
         </w:rPr>
       </w:pPr>
-      <w:bookmarkStart w:id="10" w:name="_Toc18551423"/>
+      <w:bookmarkStart w:id="9" w:name="_Toc18551423"/>
       <w:r>
         <w:rPr>
           <w:rFonts w:ascii="Arial" w:hAnsi="Arial" w:cs="Arial"/>
         </w:rPr>
         <w:t>Vision of the Solution</w:t>
       </w:r>
-      <w:bookmarkEnd w:id="10"/>
+      <w:bookmarkEnd w:id="9"/>
     </w:p>
     <w:p>
       <w:pPr>
@@ -2736,14 +2728,14 @@
           <w:rFonts w:ascii="Arial" w:hAnsi="Arial" w:cs="Arial"/>
         </w:rPr>
       </w:pPr>
-      <w:bookmarkStart w:id="11" w:name="_Toc18551424"/>
+      <w:bookmarkStart w:id="10" w:name="_Toc18551424"/>
       <w:r>
         <w:rPr>
           <w:rFonts w:ascii="Arial" w:hAnsi="Arial" w:cs="Arial"/>
         </w:rPr>
         <w:t>Vision Statement</w:t>
       </w:r>
-      <w:bookmarkEnd w:id="11"/>
+      <w:bookmarkEnd w:id="10"/>
     </w:p>
     <w:p>
       <w:pPr>
@@ -2804,14 +2796,14 @@
           <w:rFonts w:ascii="Arial" w:hAnsi="Arial" w:cs="Arial"/>
         </w:rPr>
       </w:pPr>
-      <w:bookmarkStart w:id="12" w:name="_Toc18551425"/>
+      <w:bookmarkStart w:id="11" w:name="_Toc18551425"/>
       <w:r>
         <w:rPr>
           <w:rFonts w:ascii="Arial" w:hAnsi="Arial" w:cs="Arial"/>
         </w:rPr>
         <w:t>Major Features</w:t>
       </w:r>
-      <w:bookmarkEnd w:id="12"/>
+      <w:bookmarkEnd w:id="11"/>
     </w:p>
     <w:p>
       <w:pPr>
@@ -3074,14 +3066,14 @@
           <w:rFonts w:ascii="Arial" w:hAnsi="Arial" w:cs="Arial"/>
         </w:rPr>
       </w:pPr>
-      <w:bookmarkStart w:id="13" w:name="_Toc18551426"/>
+      <w:bookmarkStart w:id="12" w:name="_Toc18551426"/>
       <w:r>
         <w:rPr>
           <w:rFonts w:ascii="Arial" w:hAnsi="Arial" w:cs="Arial"/>
         </w:rPr>
         <w:t>Assumptions and Dependencies</w:t>
       </w:r>
-      <w:bookmarkEnd w:id="13"/>
+      <w:bookmarkEnd w:id="12"/>
     </w:p>
     <w:p>
       <w:pPr>
@@ -3299,14 +3291,14 @@
           <w:rFonts w:ascii="Arial" w:hAnsi="Arial" w:cs="Arial"/>
         </w:rPr>
       </w:pPr>
-      <w:bookmarkStart w:id="14" w:name="_Toc18551427"/>
+      <w:bookmarkStart w:id="13" w:name="_Toc18551427"/>
       <w:r>
         <w:rPr>
           <w:rFonts w:ascii="Arial" w:hAnsi="Arial" w:cs="Arial"/>
         </w:rPr>
         <w:t>Scope and Limitations</w:t>
       </w:r>
-      <w:bookmarkEnd w:id="14"/>
+      <w:bookmarkEnd w:id="13"/>
     </w:p>
     <w:p>
       <w:pPr>
@@ -3318,7 +3310,7 @@
           <w:szCs w:val="22"/>
         </w:rPr>
       </w:pPr>
-      <w:bookmarkStart w:id="15" w:name="_Toc18551428"/>
+      <w:bookmarkStart w:id="14" w:name="_Toc18551428"/>
       <w:r>
         <w:rPr>
           <w:rFonts w:ascii="Arial" w:hAnsi="Arial" w:cs="Arial"/>
@@ -3493,7 +3485,7 @@
         </w:rPr>
         <w:t>Scope of Initial Release</w:t>
       </w:r>
-      <w:bookmarkEnd w:id="15"/>
+      <w:bookmarkEnd w:id="14"/>
     </w:p>
     <w:p>
       <w:pPr>
@@ -3527,43 +3519,98 @@
           <w:rFonts w:ascii="Arial" w:hAnsi="Arial" w:cs="Arial"/>
         </w:rPr>
       </w:pPr>
-      <w:bookmarkStart w:id="16" w:name="_Toc18551429"/>
+      <w:bookmarkStart w:id="15" w:name="_Toc18551429"/>
       <w:r>
         <w:rPr>
           <w:rFonts w:ascii="Arial" w:hAnsi="Arial" w:cs="Arial"/>
         </w:rPr>
         <w:t>Scope of Subsequent Releases</w:t>
       </w:r>
+      <w:bookmarkEnd w:id="15"/>
+    </w:p>
+    <w:p>
+      <w:pPr>
+        <w:rPr>
+          <w:rFonts w:ascii="Arial" w:hAnsi="Arial" w:cs="Arial"/>
+        </w:rPr>
+      </w:pPr>
+      <w:r>
+        <w:rPr>
+          <w:rFonts w:ascii="Arial" w:hAnsi="Arial" w:cs="Arial"/>
+        </w:rPr>
+        <w:t xml:space="preserve">As the business grows, future releases will include: </w:t>
+      </w:r>
+    </w:p>
+    <w:p>
+      <w:pPr>
+        <w:pStyle w:val="ListParagraph"/>
+        <w:numPr>
+          <w:ilvl w:val="0"/>
+          <w:numId w:val="11"/>
+        </w:numPr>
+        <w:rPr>
+          <w:rFonts w:ascii="Arial" w:hAnsi="Arial" w:cs="Arial"/>
+        </w:rPr>
+      </w:pPr>
+      <w:r>
+        <w:rPr>
+          <w:rFonts w:ascii="Arial" w:hAnsi="Arial" w:cs="Arial"/>
+        </w:rPr>
+        <w:t xml:space="preserve">Email reminders of upcoming reservation </w:t>
+      </w:r>
+    </w:p>
+    <w:p>
+      <w:pPr>
+        <w:pStyle w:val="ListParagraph"/>
+        <w:numPr>
+          <w:ilvl w:val="0"/>
+          <w:numId w:val="11"/>
+        </w:numPr>
+        <w:rPr>
+          <w:rFonts w:ascii="Arial" w:hAnsi="Arial" w:cs="Arial"/>
+        </w:rPr>
+      </w:pPr>
+      <w:r>
+        <w:rPr>
+          <w:rFonts w:ascii="Arial" w:hAnsi="Arial" w:cs="Arial"/>
+        </w:rPr>
+        <w:t xml:space="preserve">Online viewing of offered services </w:t>
+      </w:r>
+    </w:p>
+    <w:p>
+      <w:pPr>
+        <w:pStyle w:val="ListParagraph"/>
+        <w:numPr>
+          <w:ilvl w:val="0"/>
+          <w:numId w:val="11"/>
+        </w:numPr>
+        <w:rPr>
+          <w:rFonts w:ascii="Arial" w:hAnsi="Arial" w:cs="Arial"/>
+        </w:rPr>
+      </w:pPr>
+      <w:r>
+        <w:rPr>
+          <w:rFonts w:ascii="Arial" w:hAnsi="Arial" w:cs="Arial"/>
+        </w:rPr>
+        <w:t>Offered services included in reservation</w:t>
+      </w:r>
+    </w:p>
+    <w:p>
+      <w:pPr>
+        <w:pStyle w:val="Heading2"/>
+        <w:rPr>
+          <w:rFonts w:ascii="Arial" w:hAnsi="Arial" w:cs="Arial"/>
+        </w:rPr>
+      </w:pPr>
+      <w:bookmarkStart w:id="16" w:name="_Toc18551430"/>
+      <w:r>
+        <w:rPr>
+          <w:rFonts w:ascii="Arial" w:hAnsi="Arial" w:cs="Arial"/>
+        </w:rPr>
+        <w:t>Limitations and Exclusions</w:t>
+      </w:r>
+      <w:bookmarkStart w:id="17" w:name="_GoBack"/>
       <w:bookmarkEnd w:id="16"/>
-    </w:p>
-    <w:p>
-      <w:pPr>
-        <w:pStyle w:val="BodyText"/>
-        <w:rPr>
-          <w:rFonts w:cs="Arial"/>
-        </w:rPr>
-      </w:pPr>
-      <w:r>
-        <w:rPr>
-          <w:rFonts w:cs="Arial"/>
-        </w:rPr>
-        <w:t>&lt;If a staged evolution of the product is envisioned over time, indicate which major features will be deferred to later releases.&gt;</w:t>
-      </w:r>
-    </w:p>
-    <w:p>
-      <w:pPr>
-        <w:pStyle w:val="Heading2"/>
-        <w:rPr>
-          <w:rFonts w:ascii="Arial" w:hAnsi="Arial" w:cs="Arial"/>
-        </w:rPr>
-      </w:pPr>
-      <w:bookmarkStart w:id="17" w:name="_Toc18551430"/>
-      <w:r>
-        <w:rPr>
-          <w:rFonts w:ascii="Arial" w:hAnsi="Arial" w:cs="Arial"/>
-        </w:rPr>
-        <w:t>Limitations and Exclusions</w:t>
-      </w:r>
       <w:bookmarkEnd w:id="17"/>
     </w:p>
     <w:p>
@@ -5201,7 +5248,7 @@
       <w:rPr>
         <w:noProof/>
       </w:rPr>
-      <w:t>2</w:t>
+      <w:t>4</w:t>
     </w:r>
     <w:r>
       <w:fldChar w:fldCharType="end"/>
@@ -6013,6 +6060,119 @@
     </w:lvl>
   </w:abstractNum>
   <w:abstractNum w:abstractNumId="7" w15:restartNumberingAfterBreak="0">
+    <w:nsid w:val="38CA6EBF"/>
+    <w:multiLevelType w:val="hybridMultilevel"/>
+    <w:tmpl w:val="B3BE0D2E"/>
+    <w:lvl w:ilvl="0" w:tplc="04090001">
+      <w:start w:val="1"/>
+      <w:numFmt w:val="bullet"/>
+      <w:lvlText w:val=""/>
+      <w:lvlJc w:val="left"/>
+      <w:pPr>
+        <w:ind w:left="720" w:hanging="360"/>
+      </w:pPr>
+      <w:rPr>
+        <w:rFonts w:ascii="Symbol" w:hAnsi="Symbol" w:hint="default"/>
+      </w:rPr>
+    </w:lvl>
+    <w:lvl w:ilvl="1" w:tplc="04090003" w:tentative="1">
+      <w:start w:val="1"/>
+      <w:numFmt w:val="bullet"/>
+      <w:lvlText w:val="o"/>
+      <w:lvlJc w:val="left"/>
+      <w:pPr>
+        <w:ind w:left="1440" w:hanging="360"/>
+      </w:pPr>
+      <w:rPr>
+        <w:rFonts w:ascii="Courier New" w:hAnsi="Courier New" w:cs="Courier New" w:hint="default"/>
+      </w:rPr>
+    </w:lvl>
+    <w:lvl w:ilvl="2" w:tplc="04090005" w:tentative="1">
+      <w:start w:val="1"/>
+      <w:numFmt w:val="bullet"/>
+      <w:lvlText w:val=""/>
+      <w:lvlJc w:val="left"/>
+      <w:pPr>
+        <w:ind w:left="2160" w:hanging="360"/>
+      </w:pPr>
+      <w:rPr>
+        <w:rFonts w:ascii="Wingdings" w:hAnsi="Wingdings" w:hint="default"/>
+      </w:rPr>
+    </w:lvl>
+    <w:lvl w:ilvl="3" w:tplc="04090001" w:tentative="1">
+      <w:start w:val="1"/>
+      <w:numFmt w:val="bullet"/>
+      <w:lvlText w:val=""/>
+      <w:lvlJc w:val="left"/>
+      <w:pPr>
+        <w:ind w:left="2880" w:hanging="360"/>
+      </w:pPr>
+      <w:rPr>
+        <w:rFonts w:ascii="Symbol" w:hAnsi="Symbol" w:hint="default"/>
+      </w:rPr>
+    </w:lvl>
+    <w:lvl w:ilvl="4" w:tplc="04090003" w:tentative="1">
+      <w:start w:val="1"/>
+      <w:numFmt w:val="bullet"/>
+      <w:lvlText w:val="o"/>
+      <w:lvlJc w:val="left"/>
+      <w:pPr>
+        <w:ind w:left="3600" w:hanging="360"/>
+      </w:pPr>
+      <w:rPr>
+        <w:rFonts w:ascii="Courier New" w:hAnsi="Courier New" w:cs="Courier New" w:hint="default"/>
+      </w:rPr>
+    </w:lvl>
+    <w:lvl w:ilvl="5" w:tplc="04090005" w:tentative="1">
+      <w:start w:val="1"/>
+      <w:numFmt w:val="bullet"/>
+      <w:lvlText w:val=""/>
+      <w:lvlJc w:val="left"/>
+      <w:pPr>
+        <w:ind w:left="4320" w:hanging="360"/>
+      </w:pPr>
+      <w:rPr>
+        <w:rFonts w:ascii="Wingdings" w:hAnsi="Wingdings" w:hint="default"/>
+      </w:rPr>
+    </w:lvl>
+    <w:lvl w:ilvl="6" w:tplc="04090001" w:tentative="1">
+      <w:start w:val="1"/>
+      <w:numFmt w:val="bullet"/>
+      <w:lvlText w:val=""/>
+      <w:lvlJc w:val="left"/>
+      <w:pPr>
+        <w:ind w:left="5040" w:hanging="360"/>
+      </w:pPr>
+      <w:rPr>
+        <w:rFonts w:ascii="Symbol" w:hAnsi="Symbol" w:hint="default"/>
+      </w:rPr>
+    </w:lvl>
+    <w:lvl w:ilvl="7" w:tplc="04090003" w:tentative="1">
+      <w:start w:val="1"/>
+      <w:numFmt w:val="bullet"/>
+      <w:lvlText w:val="o"/>
+      <w:lvlJc w:val="left"/>
+      <w:pPr>
+        <w:ind w:left="5760" w:hanging="360"/>
+      </w:pPr>
+      <w:rPr>
+        <w:rFonts w:ascii="Courier New" w:hAnsi="Courier New" w:cs="Courier New" w:hint="default"/>
+      </w:rPr>
+    </w:lvl>
+    <w:lvl w:ilvl="8" w:tplc="04090005" w:tentative="1">
+      <w:start w:val="1"/>
+      <w:numFmt w:val="bullet"/>
+      <w:lvlText w:val=""/>
+      <w:lvlJc w:val="left"/>
+      <w:pPr>
+        <w:ind w:left="6480" w:hanging="360"/>
+      </w:pPr>
+      <w:rPr>
+        <w:rFonts w:ascii="Wingdings" w:hAnsi="Wingdings" w:hint="default"/>
+      </w:rPr>
+    </w:lvl>
+  </w:abstractNum>
+  <w:abstractNum w:abstractNumId="8" w15:restartNumberingAfterBreak="0">
     <w:nsid w:val="790A509E"/>
     <w:multiLevelType w:val="singleLevel"/>
     <w:tmpl w:val="1BA4E954"/>
@@ -6032,7 +6192,7 @@
       </w:rPr>
     </w:lvl>
   </w:abstractNum>
-  <w:abstractNum w:abstractNumId="8" w15:restartNumberingAfterBreak="0">
+  <w:abstractNum w:abstractNumId="9" w15:restartNumberingAfterBreak="0">
     <w:nsid w:val="79AE684F"/>
     <w:multiLevelType w:val="hybridMultilevel"/>
     <w:tmpl w:val="E0687FE8"/>
@@ -6145,7 +6305,7 @@
       </w:rPr>
     </w:lvl>
   </w:abstractNum>
-  <w:abstractNum w:abstractNumId="9" w15:restartNumberingAfterBreak="0">
+  <w:abstractNum w:abstractNumId="10" w15:restartNumberingAfterBreak="0">
     <w:nsid w:val="7BF23A29"/>
     <w:multiLevelType w:val="singleLevel"/>
     <w:tmpl w:val="91807A16"/>
@@ -6170,13 +6330,13 @@
     <w:abstractNumId w:val="1"/>
   </w:num>
   <w:num w:numId="2">
-    <w:abstractNumId w:val="7"/>
+    <w:abstractNumId w:val="8"/>
   </w:num>
   <w:num w:numId="3">
-    <w:abstractNumId w:val="9"/>
+    <w:abstractNumId w:val="10"/>
   </w:num>
   <w:num w:numId="4">
-    <w:abstractNumId w:val="8"/>
+    <w:abstractNumId w:val="9"/>
   </w:num>
   <w:num w:numId="5">
     <w:abstractNumId w:val="5"/>
@@ -6195,6 +6355,9 @@
   </w:num>
   <w:num w:numId="10">
     <w:abstractNumId w:val="6"/>
+  </w:num>
+  <w:num w:numId="11">
+    <w:abstractNumId w:val="7"/>
   </w:num>
 </w:numbering>
 </file>

</xml_diff>

<commit_message>
added Limitation and Exclusions
</commit_message>
<xml_diff>
--- a/Documentation/MCSPROJ/Project Vision and Scope Document.docx
+++ b/Documentation/MCSPROJ/Project Vision and Scope Document.docx
@@ -3609,22 +3609,40 @@
         </w:rPr>
         <w:t>Limitations and Exclusions</w:t>
       </w:r>
+      <w:bookmarkEnd w:id="16"/>
+    </w:p>
+    <w:p>
+      <w:pPr>
+        <w:ind w:firstLine="432"/>
+        <w:jc w:val="both"/>
+        <w:rPr>
+          <w:rFonts w:ascii="Arial" w:hAnsi="Arial" w:cs="Arial"/>
+          <w:szCs w:val="24"/>
+        </w:rPr>
+      </w:pPr>
+      <w:r>
+        <w:rPr>
+          <w:rFonts w:ascii="Arial" w:hAnsi="Arial" w:cs="Arial"/>
+          <w:szCs w:val="24"/>
+        </w:rPr>
+        <w:t>The limitations would be the exclusion of the services in the reservation process, the developers are focusing more on reservation of rooms, that's why reserving the services online would not be included in the initial release, however, customers can still avail the services when they're in the actual resort.</w:t>
+      </w:r>
       <w:bookmarkStart w:id="17" w:name="_GoBack"/>
-      <w:bookmarkEnd w:id="16"/>
       <w:bookmarkEnd w:id="17"/>
-    </w:p>
-    <w:p>
-      <w:pPr>
-        <w:pStyle w:val="BodyText"/>
-        <w:rPr>
-          <w:rFonts w:cs="Arial"/>
-        </w:rPr>
-      </w:pPr>
-      <w:r>
-        <w:rPr>
-          <w:rFonts w:cs="Arial"/>
-        </w:rPr>
-        <w:t>&lt;Identify any product features or characteristics that a stakeholder might anticipate, but which are not planned to be included in the new product.&gt;</w:t>
+      <w:r>
+        <w:rPr>
+          <w:rFonts w:ascii="Arial" w:hAnsi="Arial" w:cs="Arial"/>
+          <w:szCs w:val="24"/>
+        </w:rPr>
+        <w:t xml:space="preserve"> Another one is the email reminders, the </w:t>
+      </w:r>
+      <w:r>
+        <w:rPr>
+          <w:rFonts w:ascii="Arial" w:hAnsi="Arial" w:cs="Arial"/>
+          <w:szCs w:val="24"/>
+        </w:rPr>
+        <w:lastRenderedPageBreak/>
+        <w:t>developers would also like to remind the customers about their made reservations, but at this time, the developers are still not knowledgeable how to do such feature, that's why it won't be included in the release.</w:t>
       </w:r>
     </w:p>
     <w:p>
@@ -3639,7 +3657,6 @@
         <w:rPr>
           <w:rFonts w:ascii="Arial" w:hAnsi="Arial" w:cs="Arial"/>
         </w:rPr>
-        <w:lastRenderedPageBreak/>
         <w:t>Business Context</w:t>
       </w:r>
       <w:bookmarkEnd w:id="18"/>
@@ -4485,7 +4502,14 @@
         <w:rPr>
           <w:rFonts w:cs="Arial"/>
         </w:rPr>
-        <w:t xml:space="preserve">&lt;Describe the priorities among the project’s requirements, schedule, and budget. The table below may be helpful in identifying the parameters around the project’s key drivers (top priority objectives), constraints to work within, and dimensions that can be balanced against each other to achieve the drivers within the known constraints. For more information, see chapter 2 of </w:t>
+        <w:t xml:space="preserve">&lt;Describe the priorities among the project’s requirements, schedule, and budget. The table below may be helpful in identifying the parameters around the project’s key drivers (top priority </w:t>
+      </w:r>
+      <w:r>
+        <w:rPr>
+          <w:rFonts w:cs="Arial"/>
+        </w:rPr>
+        <w:lastRenderedPageBreak/>
+        <w:t xml:space="preserve">objectives), constraints to work within, and dimensions that can be balanced against each other to achieve the drivers within the known constraints. For more information, see chapter 2 of </w:t>
       </w:r>
       <w:r>
         <w:rPr>
@@ -4568,7 +4592,6 @@
                 <w:rFonts w:cs="Arial"/>
                 <w:b/>
               </w:rPr>
-              <w:lastRenderedPageBreak/>
               <w:t>Dimension</w:t>
             </w:r>
           </w:p>

</xml_diff>

<commit_message>
changed font to Arial
</commit_message>
<xml_diff>
--- a/Documentation/MCSPROJ/Project Vision and Scope Document.docx
+++ b/Documentation/MCSPROJ/Project Vision and Scope Document.docx
@@ -1580,6 +1580,8 @@
             </w:r>
           </w:p>
         </w:tc>
+        <w:bookmarkStart w:id="3" w:name="_GoBack"/>
+        <w:bookmarkEnd w:id="3"/>
       </w:tr>
       <w:tr>
         <w:tc>
@@ -1974,6 +1976,9 @@
         </w:tc>
       </w:tr>
       <w:tr>
+        <w:trPr>
+          <w:trHeight w:val="408"/>
+        </w:trPr>
         <w:tc>
           <w:tcPr>
             <w:tcW w:w="2325" w:type="dxa"/>
@@ -2107,7 +2112,7 @@
           <w:rFonts w:ascii="Arial" w:hAnsi="Arial" w:cs="Arial"/>
         </w:rPr>
       </w:pPr>
-      <w:bookmarkStart w:id="3" w:name="_Toc18551417"/>
+      <w:bookmarkStart w:id="4" w:name="_Toc18551417"/>
       <w:r>
         <w:rPr>
           <w:rFonts w:ascii="Arial" w:hAnsi="Arial" w:cs="Arial"/>
@@ -2115,7 +2120,7 @@
         <w:lastRenderedPageBreak/>
         <w:t>Business Requirements</w:t>
       </w:r>
-      <w:bookmarkEnd w:id="3"/>
+      <w:bookmarkEnd w:id="4"/>
     </w:p>
     <w:p>
       <w:pPr>
@@ -2209,14 +2214,14 @@
           <w:rFonts w:ascii="Arial" w:hAnsi="Arial" w:cs="Arial"/>
         </w:rPr>
       </w:pPr>
-      <w:bookmarkStart w:id="4" w:name="_Toc18551418"/>
+      <w:bookmarkStart w:id="5" w:name="_Toc18551418"/>
       <w:r>
         <w:rPr>
           <w:rFonts w:ascii="Arial" w:hAnsi="Arial" w:cs="Arial"/>
         </w:rPr>
         <w:t>Background</w:t>
       </w:r>
-      <w:bookmarkEnd w:id="4"/>
+      <w:bookmarkEnd w:id="5"/>
     </w:p>
     <w:p>
       <w:pPr>
@@ -2279,14 +2284,14 @@
           <w:rFonts w:ascii="Arial" w:hAnsi="Arial" w:cs="Arial"/>
         </w:rPr>
       </w:pPr>
-      <w:bookmarkStart w:id="5" w:name="_Toc18551419"/>
+      <w:bookmarkStart w:id="6" w:name="_Toc18551419"/>
       <w:r>
         <w:rPr>
           <w:rFonts w:ascii="Arial" w:hAnsi="Arial" w:cs="Arial"/>
         </w:rPr>
         <w:t>Business Opportunity</w:t>
       </w:r>
-      <w:bookmarkEnd w:id="5"/>
+      <w:bookmarkEnd w:id="6"/>
     </w:p>
     <w:p>
       <w:pPr>
@@ -2310,14 +2315,14 @@
           <w:rFonts w:ascii="Arial" w:hAnsi="Arial" w:cs="Arial"/>
         </w:rPr>
       </w:pPr>
-      <w:bookmarkStart w:id="6" w:name="_Toc18551420"/>
+      <w:bookmarkStart w:id="7" w:name="_Toc18551420"/>
       <w:r>
         <w:rPr>
           <w:rFonts w:ascii="Arial" w:hAnsi="Arial" w:cs="Arial"/>
         </w:rPr>
         <w:t>Business Objectives and Success Criteria</w:t>
       </w:r>
-      <w:bookmarkEnd w:id="6"/>
+      <w:bookmarkEnd w:id="7"/>
     </w:p>
     <w:p>
       <w:pPr>
@@ -2557,14 +2562,14 @@
           <w:rFonts w:ascii="Arial" w:hAnsi="Arial" w:cs="Arial"/>
         </w:rPr>
       </w:pPr>
-      <w:bookmarkStart w:id="7" w:name="_Toc18551421"/>
+      <w:bookmarkStart w:id="8" w:name="_Toc18551421"/>
       <w:r>
         <w:rPr>
           <w:rFonts w:ascii="Arial" w:hAnsi="Arial" w:cs="Arial"/>
         </w:rPr>
         <w:t>Customer or Market Needs</w:t>
       </w:r>
-      <w:bookmarkEnd w:id="7"/>
+      <w:bookmarkEnd w:id="8"/>
     </w:p>
     <w:p>
       <w:pPr>
@@ -2637,14 +2642,14 @@
           <w:rFonts w:ascii="Arial" w:hAnsi="Arial" w:cs="Arial"/>
         </w:rPr>
       </w:pPr>
-      <w:bookmarkStart w:id="8" w:name="_Toc18551422"/>
+      <w:bookmarkStart w:id="9" w:name="_Toc18551422"/>
       <w:r>
         <w:rPr>
           <w:rFonts w:ascii="Arial" w:hAnsi="Arial" w:cs="Arial"/>
         </w:rPr>
         <w:t>Business Risks</w:t>
       </w:r>
-      <w:bookmarkEnd w:id="8"/>
+      <w:bookmarkEnd w:id="9"/>
     </w:p>
     <w:p>
       <w:pPr>
@@ -2679,14 +2684,14 @@
           <w:rFonts w:ascii="Arial" w:hAnsi="Arial" w:cs="Arial"/>
         </w:rPr>
       </w:pPr>
-      <w:bookmarkStart w:id="9" w:name="_Toc18551423"/>
+      <w:bookmarkStart w:id="10" w:name="_Toc18551423"/>
       <w:r>
         <w:rPr>
           <w:rFonts w:ascii="Arial" w:hAnsi="Arial" w:cs="Arial"/>
         </w:rPr>
         <w:t>Vision of the Solution</w:t>
       </w:r>
-      <w:bookmarkEnd w:id="9"/>
+      <w:bookmarkEnd w:id="10"/>
     </w:p>
     <w:p>
       <w:pPr>
@@ -2728,14 +2733,14 @@
           <w:rFonts w:ascii="Arial" w:hAnsi="Arial" w:cs="Arial"/>
         </w:rPr>
       </w:pPr>
-      <w:bookmarkStart w:id="10" w:name="_Toc18551424"/>
+      <w:bookmarkStart w:id="11" w:name="_Toc18551424"/>
       <w:r>
         <w:rPr>
           <w:rFonts w:ascii="Arial" w:hAnsi="Arial" w:cs="Arial"/>
         </w:rPr>
         <w:t>Vision Statement</w:t>
       </w:r>
-      <w:bookmarkEnd w:id="10"/>
+      <w:bookmarkEnd w:id="11"/>
     </w:p>
     <w:p>
       <w:pPr>
@@ -2796,14 +2801,14 @@
           <w:rFonts w:ascii="Arial" w:hAnsi="Arial" w:cs="Arial"/>
         </w:rPr>
       </w:pPr>
-      <w:bookmarkStart w:id="11" w:name="_Toc18551425"/>
+      <w:bookmarkStart w:id="12" w:name="_Toc18551425"/>
       <w:r>
         <w:rPr>
           <w:rFonts w:ascii="Arial" w:hAnsi="Arial" w:cs="Arial"/>
         </w:rPr>
         <w:t>Major Features</w:t>
       </w:r>
-      <w:bookmarkEnd w:id="11"/>
+      <w:bookmarkEnd w:id="12"/>
     </w:p>
     <w:p>
       <w:pPr>
@@ -3066,14 +3071,14 @@
           <w:rFonts w:ascii="Arial" w:hAnsi="Arial" w:cs="Arial"/>
         </w:rPr>
       </w:pPr>
-      <w:bookmarkStart w:id="12" w:name="_Toc18551426"/>
+      <w:bookmarkStart w:id="13" w:name="_Toc18551426"/>
       <w:r>
         <w:rPr>
           <w:rFonts w:ascii="Arial" w:hAnsi="Arial" w:cs="Arial"/>
         </w:rPr>
         <w:t>Assumptions and Dependencies</w:t>
       </w:r>
-      <w:bookmarkEnd w:id="12"/>
+      <w:bookmarkEnd w:id="13"/>
     </w:p>
     <w:p>
       <w:pPr>
@@ -3291,14 +3296,14 @@
           <w:rFonts w:ascii="Arial" w:hAnsi="Arial" w:cs="Arial"/>
         </w:rPr>
       </w:pPr>
-      <w:bookmarkStart w:id="13" w:name="_Toc18551427"/>
+      <w:bookmarkStart w:id="14" w:name="_Toc18551427"/>
       <w:r>
         <w:rPr>
           <w:rFonts w:ascii="Arial" w:hAnsi="Arial" w:cs="Arial"/>
         </w:rPr>
         <w:t>Scope and Limitations</w:t>
       </w:r>
-      <w:bookmarkEnd w:id="13"/>
+      <w:bookmarkEnd w:id="14"/>
     </w:p>
     <w:p>
       <w:pPr>
@@ -3310,7 +3315,7 @@
           <w:szCs w:val="22"/>
         </w:rPr>
       </w:pPr>
-      <w:bookmarkStart w:id="14" w:name="_Toc18551428"/>
+      <w:bookmarkStart w:id="15" w:name="_Toc18551428"/>
       <w:r>
         <w:rPr>
           <w:rFonts w:ascii="Arial" w:hAnsi="Arial" w:cs="Arial"/>
@@ -3485,7 +3490,7 @@
         </w:rPr>
         <w:t>Scope of Initial Release</w:t>
       </w:r>
-      <w:bookmarkEnd w:id="14"/>
+      <w:bookmarkEnd w:id="15"/>
     </w:p>
     <w:p>
       <w:pPr>
@@ -3519,14 +3524,14 @@
           <w:rFonts w:ascii="Arial" w:hAnsi="Arial" w:cs="Arial"/>
         </w:rPr>
       </w:pPr>
-      <w:bookmarkStart w:id="15" w:name="_Toc18551429"/>
+      <w:bookmarkStart w:id="16" w:name="_Toc18551429"/>
       <w:r>
         <w:rPr>
           <w:rFonts w:ascii="Arial" w:hAnsi="Arial" w:cs="Arial"/>
         </w:rPr>
         <w:t>Scope of Subsequent Releases</w:t>
       </w:r>
-      <w:bookmarkEnd w:id="15"/>
+      <w:bookmarkEnd w:id="16"/>
     </w:p>
     <w:p>
       <w:pPr>
@@ -3602,14 +3607,14 @@
           <w:rFonts w:ascii="Arial" w:hAnsi="Arial" w:cs="Arial"/>
         </w:rPr>
       </w:pPr>
-      <w:bookmarkStart w:id="16" w:name="_Toc18551430"/>
+      <w:bookmarkStart w:id="17" w:name="_Toc18551430"/>
       <w:r>
         <w:rPr>
           <w:rFonts w:ascii="Arial" w:hAnsi="Arial" w:cs="Arial"/>
         </w:rPr>
         <w:t>Limitations and Exclusions</w:t>
       </w:r>
-      <w:bookmarkEnd w:id="16"/>
+      <w:bookmarkEnd w:id="17"/>
     </w:p>
     <w:p>
       <w:pPr>
@@ -3625,16 +3630,7 @@
           <w:rFonts w:ascii="Arial" w:hAnsi="Arial" w:cs="Arial"/>
           <w:szCs w:val="24"/>
         </w:rPr>
-        <w:t>The limitations would be the exclusion of the services in the reservation process, the developers are focusing more on reservation of rooms, that's why reserving the services online would not be included in the initial release, however, customers can still avail the services when they're in the actual resort.</w:t>
-      </w:r>
-      <w:bookmarkStart w:id="17" w:name="_GoBack"/>
-      <w:bookmarkEnd w:id="17"/>
-      <w:r>
-        <w:rPr>
-          <w:rFonts w:ascii="Arial" w:hAnsi="Arial" w:cs="Arial"/>
-          <w:szCs w:val="24"/>
-        </w:rPr>
-        <w:t xml:space="preserve"> Another one is the email reminders, the </w:t>
+        <w:t xml:space="preserve">The limitations would be the exclusion of the services in the reservation process, the developers are focusing more on reservation of rooms, that's why reserving the services online would not be included in the initial release, however, customers can still avail the services when they're in the actual resort. Another one is the email reminders, the </w:t>
       </w:r>
       <w:r>
         <w:rPr>
@@ -5271,7 +5267,7 @@
       <w:rPr>
         <w:noProof/>
       </w:rPr>
-      <w:t>4</w:t>
+      <w:t>2</w:t>
     </w:r>
     <w:r>
       <w:fldChar w:fldCharType="end"/>

</xml_diff>